<commit_message>
Done Z1L2 z algorytmow ig
</commit_message>
<xml_diff>
--- a/AppleIntelligence/L1/L1Z1/TEST/Z1.docx
+++ b/AppleIntelligence/L1/L1Z1/TEST/Z1.docx
@@ -12,12 +12,21 @@
         </w:pBdr>
         <w:spacing/>
         <w:ind w:right="0" w:firstLine="0" w:left="0"/>
-        <w:rPr/>
+        <w:rPr>
+          <w:lang w:val="pl-PL"/>
+        </w:rPr>
       </w:pPr>
       <w:r>
+        <w:rPr>
+          <w:lang w:val="pl-PL"/>
+        </w:rPr>
         <w:t xml:space="preserve">Sprawozdanie z zadania: Rozpoznawanie cyfr przy użyciu sieci neuronowej</w:t>
       </w:r>
-      <w:r/>
+      <w:r>
+        <w:rPr>
+          <w:lang w:val="pl-PL"/>
+        </w:rPr>
+      </w:r>
     </w:p>
     <w:p>
       <w:pPr>
@@ -29,15 +38,21 @@
         </w:pBdr>
         <w:spacing/>
         <w:ind w:right="0" w:firstLine="0" w:left="0"/>
-        <w:rPr/>
+        <w:rPr>
+          <w:lang w:val="pl-PL"/>
+        </w:rPr>
       </w:pPr>
       <w:r>
-        <w:t xml:space="preserve">1. WstępCelem zadania było stworzenie i wytrenowanie sieci neuronowej rozpoznającej cyfry z podanego zbioru danych MNIST przy użyciu biblioteki TensorFlow/Keras. Sieć miała zostać oceniona pod względem współczynnika prawidłowej rozpoznawalności na zbiorze </w:t>
+        <w:rPr>
+          <w:lang w:val="pl-PL"/>
+        </w:rPr>
+        <w:t xml:space="preserve">1. Wstęp</w:t>
       </w:r>
       <w:r>
-        <w:t xml:space="preserve">testowym oraz parametrów takich jak czułość i precyzja.</w:t>
+        <w:rPr>
+          <w:lang w:val="pl-PL"/>
+        </w:rPr>
       </w:r>
-      <w:r/>
     </w:p>
     <w:p>
       <w:pPr>
@@ -49,16 +64,85 @@
         </w:pBdr>
         <w:spacing/>
         <w:ind w:right="0" w:firstLine="0" w:left="0"/>
-        <w:rPr/>
+        <w:rPr>
+          <w:lang w:val="pl-PL"/>
+        </w:rPr>
       </w:pPr>
       <w:r>
-        <w:t xml:space="preserve">2. Opis implementacjiImplementacja została przeprowadzona w języku Python z użyciem biblioteki TensorFlow. Model został oparty na sieci neuronowej składającej się z następujących warstw:</w:t>
+        <w:rPr>
+          <w:lang w:val="pl-PL"/>
+        </w:rPr>
+        <w:t xml:space="preserve">Celem zadania było stworzenie i wytrenowanie sieci neuronowej rozpoznającej cyfry z podanego zbioru danych MNIST przy użyciu biblioteki TensorFlow/Keras. Sieć miała zostać oceniona pod względem współczynnika prawidłowej rozpoznawalności na zbiorze </w:t>
+      </w:r>
+      <w:r>
+        <w:rPr>
+          <w:lang w:val="pl-PL"/>
+        </w:rPr>
+        <w:t xml:space="preserve">testowym oraz parametrów takich jak czułość i precyzja.</w:t>
+      </w:r>
+      <w:r>
+        <w:rPr>
+          <w:lang w:val="pl-PL"/>
+        </w:rPr>
       </w:r>
       <w:r/>
     </w:p>
     <w:p>
       <w:pPr>
-        <w:pStyle w:val="664"/>
+        <w:pBdr>
+          <w:top w:val="none" w:color="000000" w:sz="4" w:space="0"/>
+          <w:left w:val="none" w:color="000000" w:sz="4" w:space="0"/>
+          <w:bottom w:val="none" w:color="000000" w:sz="4" w:space="0"/>
+          <w:right w:val="none" w:color="000000" w:sz="4" w:space="0"/>
+        </w:pBdr>
+        <w:spacing/>
+        <w:ind w:right="0" w:firstLine="0" w:left="0"/>
+        <w:rPr>
+          <w:lang w:val="pl-PL"/>
+        </w:rPr>
+      </w:pPr>
+      <w:r>
+        <w:rPr>
+          <w:lang w:val="pl-PL"/>
+        </w:rPr>
+        <w:t xml:space="preserve">2. Opis implementacji</w:t>
+      </w:r>
+      <w:r>
+        <w:rPr>
+          <w:lang w:val="pl-PL"/>
+        </w:rPr>
+      </w:r>
+    </w:p>
+    <w:p>
+      <w:pPr>
+        <w:pBdr>
+          <w:top w:val="none" w:color="000000" w:sz="4" w:space="0"/>
+          <w:left w:val="none" w:color="000000" w:sz="4" w:space="0"/>
+          <w:bottom w:val="none" w:color="000000" w:sz="4" w:space="0"/>
+          <w:right w:val="none" w:color="000000" w:sz="4" w:space="0"/>
+        </w:pBdr>
+        <w:spacing/>
+        <w:ind w:right="0" w:firstLine="0" w:left="0"/>
+        <w:rPr>
+          <w:lang w:val="pl-PL"/>
+        </w:rPr>
+      </w:pPr>
+      <w:r>
+        <w:rPr>
+          <w:lang w:val="pl-PL"/>
+        </w:rPr>
+        <w:t xml:space="preserve">Implementacja została przeprowadzona w języku Python z użyciem biblioteki TensorFlow. Model został oparty na sieci neuronowej składającej się z następujących warstw:</w:t>
+      </w:r>
+      <w:r>
+        <w:rPr>
+          <w:lang w:val="pl-PL"/>
+        </w:rPr>
+      </w:r>
+      <w:r/>
+    </w:p>
+    <w:p>
+      <w:pPr>
+        <w:pStyle w:val="895"/>
         <w:numPr>
           <w:ilvl w:val="0"/>
           <w:numId w:val="1"/>
@@ -71,16 +155,25 @@
         </w:pBdr>
         <w:spacing/>
         <w:ind w:right="0"/>
-        <w:rPr/>
+        <w:rPr>
+          <w:lang w:val="pl-PL"/>
+        </w:rPr>
       </w:pPr>
       <w:r>
+        <w:rPr>
+          <w:lang w:val="pl-PL"/>
+        </w:rPr>
         <w:t xml:space="preserve">Warstwa wejściowa Flatten przekształcająca obraz 28x28 pikseli do jednowymiarowego wektora,</w:t>
       </w:r>
-      <w:r/>
+      <w:r>
+        <w:rPr>
+          <w:lang w:val="pl-PL"/>
+        </w:rPr>
+      </w:r>
     </w:p>
     <w:p>
       <w:pPr>
-        <w:pStyle w:val="664"/>
+        <w:pStyle w:val="895"/>
         <w:numPr>
           <w:ilvl w:val="0"/>
           <w:numId w:val="1"/>
@@ -93,16 +186,25 @@
         </w:pBdr>
         <w:spacing/>
         <w:ind w:right="0"/>
-        <w:rPr/>
+        <w:rPr>
+          <w:lang w:val="pl-PL"/>
+        </w:rPr>
       </w:pPr>
       <w:r>
+        <w:rPr>
+          <w:lang w:val="pl-PL"/>
+        </w:rPr>
         <w:t xml:space="preserve">Warstwa ukryta Dense z 128 neuronami i funkcją aktywacji ReLU,</w:t>
       </w:r>
-      <w:r/>
+      <w:r>
+        <w:rPr>
+          <w:lang w:val="pl-PL"/>
+        </w:rPr>
+      </w:r>
     </w:p>
     <w:p>
       <w:pPr>
-        <w:pStyle w:val="664"/>
+        <w:pStyle w:val="895"/>
         <w:numPr>
           <w:ilvl w:val="0"/>
           <w:numId w:val="1"/>
@@ -115,16 +217,25 @@
         </w:pBdr>
         <w:spacing/>
         <w:ind w:right="0"/>
-        <w:rPr/>
+        <w:rPr>
+          <w:lang w:val="pl-PL"/>
+        </w:rPr>
       </w:pPr>
       <w:r>
+        <w:rPr>
+          <w:lang w:val="pl-PL"/>
+        </w:rPr>
         <w:t xml:space="preserve">Warstwa Dropout o wartości 0.2, aby zapobiec przeuczeniu,</w:t>
       </w:r>
-      <w:r/>
+      <w:r>
+        <w:rPr>
+          <w:lang w:val="pl-PL"/>
+        </w:rPr>
+      </w:r>
     </w:p>
     <w:p>
       <w:pPr>
-        <w:pStyle w:val="664"/>
+        <w:pStyle w:val="895"/>
         <w:numPr>
           <w:ilvl w:val="0"/>
           <w:numId w:val="1"/>
@@ -137,12 +248,21 @@
         </w:pBdr>
         <w:spacing/>
         <w:ind w:right="0"/>
-        <w:rPr/>
+        <w:rPr>
+          <w:lang w:val="pl-PL"/>
+        </w:rPr>
       </w:pPr>
       <w:r>
+        <w:rPr>
+          <w:lang w:val="pl-PL"/>
+        </w:rPr>
         <w:t xml:space="preserve">Warstwa wyjściowa Dense z 10 neuronami (po jednym dla każdej cyfry od 0 do 9).</w:t>
       </w:r>
-      <w:r/>
+      <w:r>
+        <w:rPr>
+          <w:lang w:val="pl-PL"/>
+        </w:rPr>
+      </w:r>
     </w:p>
     <w:p>
       <w:pPr>
@@ -154,16 +274,25 @@
         </w:pBdr>
         <w:spacing/>
         <w:ind w:right="0" w:firstLine="0" w:left="0"/>
-        <w:rPr/>
+        <w:rPr>
+          <w:lang w:val="pl-PL"/>
+        </w:rPr>
       </w:pPr>
       <w:r>
+        <w:rPr>
+          <w:lang w:val="pl-PL"/>
+        </w:rPr>
         <w:t xml:space="preserve">Do kompilacji modelu użyto:</w:t>
       </w:r>
-      <w:r/>
+      <w:r>
+        <w:rPr>
+          <w:lang w:val="pl-PL"/>
+        </w:rPr>
+      </w:r>
     </w:p>
     <w:p>
       <w:pPr>
-        <w:pStyle w:val="664"/>
+        <w:pStyle w:val="895"/>
         <w:numPr>
           <w:ilvl w:val="0"/>
           <w:numId w:val="2"/>
@@ -176,16 +305,25 @@
         </w:pBdr>
         <w:spacing/>
         <w:ind w:right="0"/>
-        <w:rPr/>
+        <w:rPr>
+          <w:lang w:val="pl-PL"/>
+        </w:rPr>
       </w:pPr>
       <w:r>
+        <w:rPr>
+          <w:lang w:val="pl-PL"/>
+        </w:rPr>
         <w:t xml:space="preserve">Optymalizatora adam,</w:t>
       </w:r>
-      <w:r/>
+      <w:r>
+        <w:rPr>
+          <w:lang w:val="pl-PL"/>
+        </w:rPr>
+      </w:r>
     </w:p>
     <w:p>
       <w:pPr>
-        <w:pStyle w:val="664"/>
+        <w:pStyle w:val="895"/>
         <w:numPr>
           <w:ilvl w:val="0"/>
           <w:numId w:val="2"/>
@@ -198,16 +336,25 @@
         </w:pBdr>
         <w:spacing/>
         <w:ind w:right="0"/>
-        <w:rPr/>
+        <w:rPr>
+          <w:lang w:val="pl-PL"/>
+        </w:rPr>
       </w:pPr>
       <w:r>
+        <w:rPr>
+          <w:lang w:val="pl-PL"/>
+        </w:rPr>
         <w:t xml:space="preserve">Funkcji straty SparseCategoricalCrossentropy,</w:t>
       </w:r>
-      <w:r/>
+      <w:r>
+        <w:rPr>
+          <w:lang w:val="pl-PL"/>
+        </w:rPr>
+      </w:r>
     </w:p>
     <w:p>
       <w:pPr>
-        <w:pStyle w:val="664"/>
+        <w:pStyle w:val="895"/>
         <w:numPr>
           <w:ilvl w:val="0"/>
           <w:numId w:val="2"/>
@@ -220,12 +367,21 @@
         </w:pBdr>
         <w:spacing/>
         <w:ind w:right="0"/>
-        <w:rPr/>
+        <w:rPr>
+          <w:lang w:val="pl-PL"/>
+        </w:rPr>
       </w:pPr>
       <w:r>
+        <w:rPr>
+          <w:lang w:val="pl-PL"/>
+        </w:rPr>
         <w:t xml:space="preserve">Metryki accuracy mierzącej dokładność klasyfikacji.</w:t>
       </w:r>
-      <w:r/>
+      <w:r>
+        <w:rPr>
+          <w:lang w:val="pl-PL"/>
+        </w:rPr>
+      </w:r>
     </w:p>
     <w:p>
       <w:pPr>
@@ -237,12 +393,21 @@
         </w:pBdr>
         <w:spacing/>
         <w:ind w:right="0" w:firstLine="0" w:left="0"/>
-        <w:rPr/>
+        <w:rPr>
+          <w:lang w:val="pl-PL"/>
+        </w:rPr>
       </w:pPr>
       <w:r>
+        <w:rPr>
+          <w:lang w:val="pl-PL"/>
+        </w:rPr>
         <w:t xml:space="preserve">Model został wytrenowany przez 5 epok na zbiorze treningowym MNIST, po czym dokonano ewaluacji na zbiorze testowym.</w:t>
       </w:r>
-      <w:r/>
+      <w:r>
+        <w:rPr>
+          <w:lang w:val="pl-PL"/>
+        </w:rPr>
+      </w:r>
     </w:p>
     <w:p>
       <w:pPr>
@@ -254,16 +419,25 @@
         </w:pBdr>
         <w:spacing/>
         <w:ind w:right="0" w:firstLine="0" w:left="0"/>
-        <w:rPr/>
+        <w:rPr>
+          <w:lang w:val="pl-PL"/>
+        </w:rPr>
       </w:pPr>
       <w:r>
+        <w:rPr>
+          <w:lang w:val="pl-PL"/>
+        </w:rPr>
         <w:t xml:space="preserve">3. WynikiPo przeprowadzeniu treningu i testowania modelu uzyskano następujące wyniki:</w:t>
       </w:r>
-      <w:r/>
+      <w:r>
+        <w:rPr>
+          <w:lang w:val="pl-PL"/>
+        </w:rPr>
+      </w:r>
     </w:p>
     <w:p>
       <w:pPr>
-        <w:pStyle w:val="664"/>
+        <w:pStyle w:val="895"/>
         <w:numPr>
           <w:ilvl w:val="0"/>
           <w:numId w:val="3"/>
@@ -276,16 +450,25 @@
         </w:pBdr>
         <w:spacing/>
         <w:ind w:right="0"/>
-        <w:rPr/>
+        <w:rPr>
+          <w:lang w:val="pl-PL"/>
+        </w:rPr>
       </w:pPr>
       <w:r>
+        <w:rPr>
+          <w:lang w:val="pl-PL"/>
+        </w:rPr>
         <w:t xml:space="preserve">Dokładność na zbiorze treningowym: Ok. 98%</w:t>
       </w:r>
-      <w:r/>
+      <w:r>
+        <w:rPr>
+          <w:lang w:val="pl-PL"/>
+        </w:rPr>
+      </w:r>
     </w:p>
     <w:p>
       <w:pPr>
-        <w:pStyle w:val="664"/>
+        <w:pStyle w:val="895"/>
         <w:numPr>
           <w:ilvl w:val="0"/>
           <w:numId w:val="3"/>
@@ -298,12 +481,21 @@
         </w:pBdr>
         <w:spacing/>
         <w:ind w:right="0"/>
-        <w:rPr/>
+        <w:rPr>
+          <w:lang w:val="pl-PL"/>
+        </w:rPr>
       </w:pPr>
       <w:r>
+        <w:rPr>
+          <w:lang w:val="pl-PL"/>
+        </w:rPr>
         <w:t xml:space="preserve">Dokładność na zbiorze testowym: Ok. 97%</w:t>
       </w:r>
-      <w:r/>
+      <w:r>
+        <w:rPr>
+          <w:lang w:val="pl-PL"/>
+        </w:rPr>
+      </w:r>
     </w:p>
     <w:p>
       <w:pPr>
@@ -315,12 +507,21 @@
         </w:pBdr>
         <w:spacing/>
         <w:ind w:right="0" w:firstLine="0" w:left="0"/>
-        <w:rPr/>
+        <w:rPr>
+          <w:lang w:val="pl-PL"/>
+        </w:rPr>
       </w:pPr>
       <w:r>
+        <w:rPr>
+          <w:lang w:val="pl-PL"/>
+        </w:rPr>
         <w:t xml:space="preserve">Dobre wyniki świadczą o poprawnym działaniu modelu i jego zdolności do generalizacji.</w:t>
       </w:r>
-      <w:r/>
+      <w:r>
+        <w:rPr>
+          <w:lang w:val="pl-PL"/>
+        </w:rPr>
+      </w:r>
     </w:p>
     <w:p>
       <w:pPr>
@@ -332,12 +533,21 @@
         </w:pBdr>
         <w:spacing/>
         <w:ind w:right="0" w:firstLine="0" w:left="0"/>
-        <w:rPr/>
+        <w:rPr>
+          <w:lang w:val="pl-PL"/>
+        </w:rPr>
       </w:pPr>
       <w:r>
-        <w:t xml:space="preserve">4. Czułość i precyzjaAby obliczyć szczegółowe metryki, takie jak czułość i precyzja dla każdej klasy, wykorzystano funkcję classification_report z biblioteki sklearn.metrics:</w:t>
+        <w:rPr>
+          <w:lang w:val="pl-PL"/>
+        </w:rPr>
+        <w:t xml:space="preserve">4. Czułość i precyzja</w:t>
       </w:r>
-      <w:r/>
+      <w:r>
+        <w:rPr>
+          <w:lang w:val="pl-PL"/>
+        </w:rPr>
+      </w:r>
     </w:p>
     <w:p>
       <w:pPr>
@@ -349,16 +559,52 @@
         </w:pBdr>
         <w:spacing/>
         <w:ind w:right="0" w:firstLine="0" w:left="0"/>
-        <w:rPr/>
+        <w:rPr>
+          <w:lang w:val="pl-PL"/>
+        </w:rPr>
       </w:pPr>
       <w:r>
-        <w:t xml:space="preserve">Dzięki temu uzyskano szczegółową ocenę klasyfikatora dla każdej cyfry od 0 do 9. Przykładowe wyniki:</w:t>
+        <w:rPr>
+          <w:lang w:val="pl-PL"/>
+        </w:rPr>
+        <w:t xml:space="preserve">Aby obliczyć szczegółowe metryki, takie jak czułość i precyzja dla każdej klasy, wykorzystano funkcję classification_report z biblioteki sklearn.metrics:</w:t>
+      </w:r>
+      <w:r>
+        <w:rPr>
+          <w:lang w:val="pl-PL"/>
+        </w:rPr>
       </w:r>
       <w:r/>
     </w:p>
     <w:p>
       <w:pPr>
-        <w:pStyle w:val="664"/>
+        <w:pBdr>
+          <w:top w:val="none" w:color="000000" w:sz="4" w:space="0"/>
+          <w:left w:val="none" w:color="000000" w:sz="4" w:space="0"/>
+          <w:bottom w:val="none" w:color="000000" w:sz="4" w:space="0"/>
+          <w:right w:val="none" w:color="000000" w:sz="4" w:space="0"/>
+        </w:pBdr>
+        <w:spacing/>
+        <w:ind w:right="0" w:firstLine="0" w:left="0"/>
+        <w:rPr>
+          <w:lang w:val="pl-PL"/>
+        </w:rPr>
+      </w:pPr>
+      <w:r>
+        <w:rPr>
+          <w:lang w:val="pl-PL"/>
+        </w:rPr>
+        <w:t xml:space="preserve">Dzięki temu uzyskano szczegółową ocenę klasyfikatora dla każdej cyfry od 0 do 9. Przykładowe wyniki:</w:t>
+      </w:r>
+      <w:r>
+        <w:rPr>
+          <w:lang w:val="pl-PL"/>
+        </w:rPr>
+      </w:r>
+    </w:p>
+    <w:p>
+      <w:pPr>
+        <w:pStyle w:val="895"/>
         <w:numPr>
           <w:ilvl w:val="0"/>
           <w:numId w:val="4"/>
@@ -371,16 +617,25 @@
         </w:pBdr>
         <w:spacing/>
         <w:ind w:right="0"/>
-        <w:rPr/>
+        <w:rPr>
+          <w:lang w:val="pl-PL"/>
+        </w:rPr>
       </w:pPr>
       <w:r>
+        <w:rPr>
+          <w:lang w:val="pl-PL"/>
+        </w:rPr>
         <w:t xml:space="preserve">Czułość (recall): Średnio około 97%, oznacza to, że model poprawnie identyfikuje większość cyfr.</w:t>
       </w:r>
-      <w:r/>
+      <w:r>
+        <w:rPr>
+          <w:lang w:val="pl-PL"/>
+        </w:rPr>
+      </w:r>
     </w:p>
     <w:p>
       <w:pPr>
-        <w:pStyle w:val="664"/>
+        <w:pStyle w:val="895"/>
         <w:numPr>
           <w:ilvl w:val="0"/>
           <w:numId w:val="4"/>
@@ -393,12 +648,21 @@
         </w:pBdr>
         <w:spacing/>
         <w:ind w:right="0"/>
-        <w:rPr/>
+        <w:rPr>
+          <w:lang w:val="pl-PL"/>
+        </w:rPr>
       </w:pPr>
       <w:r>
+        <w:rPr>
+          <w:lang w:val="pl-PL"/>
+        </w:rPr>
         <w:t xml:space="preserve">Precyzja (precision): Średnio około 97%, co oznacza, że model rzadko klasyfikuje błędnie cyfry.</w:t>
       </w:r>
-      <w:r/>
+      <w:r>
+        <w:rPr>
+          <w:lang w:val="pl-PL"/>
+        </w:rPr>
+      </w:r>
     </w:p>
     <w:p>
       <w:pPr>
@@ -410,16 +674,25 @@
         </w:pBdr>
         <w:spacing/>
         <w:ind w:right="0" w:firstLine="0" w:left="0"/>
-        <w:rPr/>
+        <w:rPr>
+          <w:lang w:val="pl-PL"/>
+        </w:rPr>
       </w:pPr>
       <w:r>
+        <w:rPr>
+          <w:lang w:val="pl-PL"/>
+        </w:rPr>
         <w:t xml:space="preserve">Czym różni się czułość od precyzji?</w:t>
       </w:r>
-      <w:r/>
+      <w:r>
+        <w:rPr>
+          <w:lang w:val="pl-PL"/>
+        </w:rPr>
+      </w:r>
     </w:p>
     <w:p>
       <w:pPr>
-        <w:pStyle w:val="664"/>
+        <w:pStyle w:val="895"/>
         <w:numPr>
           <w:ilvl w:val="0"/>
           <w:numId w:val="5"/>
@@ -432,16 +705,25 @@
         </w:pBdr>
         <w:spacing/>
         <w:ind w:right="0"/>
-        <w:rPr/>
+        <w:rPr>
+          <w:lang w:val="pl-PL"/>
+        </w:rPr>
       </w:pPr>
       <w:r>
+        <w:rPr>
+          <w:lang w:val="pl-PL"/>
+        </w:rPr>
         <w:t xml:space="preserve">Czułość (recall) – określa, jak wiele rzeczywistych pozytywnych przypadków zostało poprawnie sklasyfikowanych przez model. Im wyższa czułość, tym mniejsza liczba pominiętych przypadków pozytywnych.</w:t>
       </w:r>
-      <w:r/>
+      <w:r>
+        <w:rPr>
+          <w:lang w:val="pl-PL"/>
+        </w:rPr>
+      </w:r>
     </w:p>
     <w:p>
       <w:pPr>
-        <w:pStyle w:val="664"/>
+        <w:pStyle w:val="895"/>
         <w:numPr>
           <w:ilvl w:val="0"/>
           <w:numId w:val="5"/>
@@ -454,12 +736,21 @@
         </w:pBdr>
         <w:spacing/>
         <w:ind w:right="0"/>
-        <w:rPr/>
+        <w:rPr>
+          <w:lang w:val="pl-PL"/>
+        </w:rPr>
       </w:pPr>
       <w:r>
+        <w:rPr>
+          <w:lang w:val="pl-PL"/>
+        </w:rPr>
         <w:t xml:space="preserve">Precyzja (precision) – określa, jak wiele przewidywanych pozytywnych przypadków faktycznie jest poprawnych. Wysoka precyzja oznacza, że model rzadko popełnia błędy w postaci fałszywie pozytywnych klasyfikacji.</w:t>
       </w:r>
-      <w:r/>
+      <w:r>
+        <w:rPr>
+          <w:lang w:val="pl-PL"/>
+        </w:rPr>
+      </w:r>
     </w:p>
     <w:p>
       <w:pPr>
@@ -471,12 +762,21 @@
         </w:pBdr>
         <w:spacing/>
         <w:ind w:right="0" w:firstLine="0" w:left="0"/>
-        <w:rPr/>
+        <w:rPr>
+          <w:lang w:val="pl-PL"/>
+        </w:rPr>
       </w:pPr>
       <w:r>
+        <w:rPr>
+          <w:lang w:val="pl-PL"/>
+        </w:rPr>
         <w:t xml:space="preserve">Obie metryki są istotne dla oceny klasyfikatora, jednak ich znaczenie zależy od kontekstu. W przypadku rozpoznawania cyfr ważne jest zachowanie równowagi między nimi, aby uniknąć zarówno błędnych klasyfikacji, jak i pominięć.</w:t>
       </w:r>
-      <w:r/>
+      <w:r>
+        <w:rPr>
+          <w:lang w:val="pl-PL"/>
+        </w:rPr>
+      </w:r>
     </w:p>
     <w:p>
       <w:pPr>
@@ -488,13 +788,52 @@
         </w:pBdr>
         <w:spacing/>
         <w:ind w:right="0" w:firstLine="0" w:left="0"/>
-        <w:rPr/>
+        <w:rPr>
+          <w:lang w:val="pl-PL"/>
+        </w:rPr>
       </w:pPr>
       <w:r>
-        <w:t xml:space="preserve">5. WnioskiZaprojektowana sieć neuronowa skutecznie rozpoznaje cyfry ze zbioru MNIST. Model osiągnął wysoką dokładność zarówno na zbiorze treningowym, jak i testowym. Dalsza poprawa wyników mogłaby obejmować zwiększenie liczby epok, dodanie kolejnych warstw</w:t>
+        <w:rPr>
+          <w:lang w:val="pl-PL"/>
+        </w:rPr>
+        <w:t xml:space="preserve">5. Wnioski</w:t>
       </w:r>
       <w:r>
+        <w:rPr>
+          <w:lang w:val="pl-PL"/>
+        </w:rPr>
+      </w:r>
+    </w:p>
+    <w:p>
+      <w:pPr>
+        <w:pBdr>
+          <w:top w:val="none" w:color="000000" w:sz="4" w:space="0"/>
+          <w:left w:val="none" w:color="000000" w:sz="4" w:space="0"/>
+          <w:bottom w:val="none" w:color="000000" w:sz="4" w:space="0"/>
+          <w:right w:val="none" w:color="000000" w:sz="4" w:space="0"/>
+        </w:pBdr>
+        <w:spacing/>
+        <w:ind w:right="0" w:firstLine="0" w:left="0"/>
+        <w:rPr>
+          <w:lang w:val="pl-PL"/>
+        </w:rPr>
+      </w:pPr>
+      <w:r>
+        <w:rPr>
+          <w:lang w:val="pl-PL"/>
+        </w:rPr>
+        <w:t xml:space="preserve">Zaprojektowana sieć neuronowa skutecznie rozpoznaje cyfry ze zbioru MNIST. Model osiągnął wysoką dokładność zarówno na zbiorze treningowym, jak i testowym. Dalsza poprawa wyników mogłaby obejmować zwiększenie liczby epok, dodanie kolejnych warstw</w:t>
+      </w:r>
+      <w:r>
+        <w:rPr>
+          <w:lang w:val="pl-PL"/>
+        </w:rPr>
         <w:t xml:space="preserve"> ukrytych lub zastosowanie metod augmentacji danych. Wyniki metryk czułości i precyzji potwierdzają, że model radzi sobie dobrze z klasyfikacją cyfr.</w:t>
+      </w:r>
+      <w:r>
+        <w:rPr>
+          <w:lang w:val="pl-PL"/>
+        </w:rPr>
       </w:r>
       <w:r/>
     </w:p>
@@ -503,10 +842,20 @@
         <w:pBdr/>
         <w:spacing/>
         <w:ind/>
-        <w:rPr/>
-      </w:pPr>
-      <w:r/>
-      <w:r/>
+        <w:rPr>
+          <w:lang w:val="pl-PL"/>
+        </w:rPr>
+      </w:pPr>
+      <w:r>
+        <w:rPr>
+          <w:lang w:val="pl-PL"/>
+        </w:rPr>
+      </w:r>
+      <w:r>
+        <w:rPr>
+          <w:lang w:val="pl-PL"/>
+        </w:rPr>
+      </w:r>
     </w:p>
     <w:sectPr>
       <w:footnotePr/>
@@ -530,7 +879,6 @@
         <w:ind/>
         <w:rPr/>
       </w:pPr>
-      <w:r/>
       <w:r>
         <w:separator/>
       </w:r>
@@ -545,7 +893,6 @@
         <w:ind/>
         <w:rPr/>
       </w:pPr>
-      <w:r/>
       <w:r>
         <w:continuationSeparator/>
       </w:r>
@@ -565,7 +912,6 @@
         <w:ind/>
         <w:rPr/>
       </w:pPr>
-      <w:r/>
       <w:r>
         <w:separator/>
       </w:r>
@@ -580,7 +926,6 @@
         <w:ind/>
         <w:rPr/>
       </w:pPr>
-      <w:r/>
       <w:r>
         <w:continuationSeparator/>
       </w:r>
@@ -1348,7 +1693,7 @@
         <w:rFonts w:hint="default" w:asciiTheme="minorHAnsi" w:hAnsiTheme="minorHAnsi" w:eastAsiaTheme="minorHAnsi" w:cstheme="minorBidi"/>
         <w:sz w:val="22"/>
         <w:szCs w:val="22"/>
-        <w:lang w:val="en-US" w:eastAsia="en-US" w:bidi="ar-SA"/>
+        <w:lang w:val="pl-PL" w:eastAsia="en-US" w:bidi="ar-SA"/>
       </w:rPr>
     </w:rPrDefault>
     <w:pPrDefault>
@@ -1498,9 +1843,9 @@
     <w:lsdException w:name="Bibliography" w:uiPriority="37"/>
     <w:lsdException w:name="TOC Heading" w:uiPriority="39" w:qFormat="1"/>
   </w:latentStyles>
-  <w:style w:type="table" w:styleId="11">
+  <w:style w:type="table" w:styleId="707">
     <w:name w:val="Table Grid"/>
-    <w:basedOn w:val="661"/>
+    <w:basedOn w:val="892"/>
     <w:uiPriority w:val="59"/>
     <w:pPr>
       <w:pBdr/>
@@ -1697,9 +2042,9 @@
       </w:tcPr>
     </w:tblStylePr>
   </w:style>
-  <w:style w:type="table" w:styleId="12">
+  <w:style w:type="table" w:styleId="708">
     <w:name w:val="Table Grid Light"/>
-    <w:basedOn w:val="661"/>
+    <w:basedOn w:val="892"/>
     <w:uiPriority w:val="59"/>
     <w:pPr>
       <w:pBdr/>
@@ -1896,9 +2241,9 @@
       </w:tcPr>
     </w:tblStylePr>
   </w:style>
-  <w:style w:type="table" w:styleId="13">
+  <w:style w:type="table" w:styleId="709">
     <w:name w:val="Plain Table 1"/>
-    <w:basedOn w:val="661"/>
+    <w:basedOn w:val="892"/>
     <w:uiPriority w:val="59"/>
     <w:pPr>
       <w:pBdr/>
@@ -2121,9 +2466,9 @@
       </w:tcPr>
     </w:tblStylePr>
   </w:style>
-  <w:style w:type="table" w:styleId="14">
+  <w:style w:type="table" w:styleId="710">
     <w:name w:val="Plain Table 2"/>
-    <w:basedOn w:val="661"/>
+    <w:basedOn w:val="892"/>
     <w:uiPriority w:val="59"/>
     <w:pPr>
       <w:pBdr/>
@@ -2354,9 +2699,9 @@
       </w:tcPr>
     </w:tblStylePr>
   </w:style>
-  <w:style w:type="table" w:styleId="15">
+  <w:style w:type="table" w:styleId="711">
     <w:name w:val="Plain Table 3"/>
-    <w:basedOn w:val="661"/>
+    <w:basedOn w:val="892"/>
     <w:uiPriority w:val="99"/>
     <w:pPr>
       <w:pBdr/>
@@ -2584,9 +2929,9 @@
       </w:tcPr>
     </w:tblStylePr>
   </w:style>
-  <w:style w:type="table" w:styleId="16">
+  <w:style w:type="table" w:styleId="712">
     <w:name w:val="Plain Table 4"/>
-    <w:basedOn w:val="661"/>
+    <w:basedOn w:val="892"/>
     <w:uiPriority w:val="99"/>
     <w:pPr>
       <w:pBdr/>
@@ -2800,9 +3145,9 @@
       </w:tcPr>
     </w:tblStylePr>
   </w:style>
-  <w:style w:type="table" w:styleId="17">
+  <w:style w:type="table" w:styleId="713">
     <w:name w:val="Plain Table 5"/>
-    <w:basedOn w:val="661"/>
+    <w:basedOn w:val="892"/>
     <w:uiPriority w:val="99"/>
     <w:pPr>
       <w:pBdr/>
@@ -3033,9 +3378,9 @@
       </w:tcPr>
     </w:tblStylePr>
   </w:style>
-  <w:style w:type="table" w:styleId="18">
+  <w:style w:type="table" w:styleId="714">
     <w:name w:val="Grid Table 1 Light"/>
-    <w:basedOn w:val="661"/>
+    <w:basedOn w:val="892"/>
     <w:uiPriority w:val="99"/>
     <w:pPr>
       <w:pBdr/>
@@ -3256,9 +3601,9 @@
       </w:tcPr>
     </w:tblStylePr>
   </w:style>
-  <w:style w:type="table" w:styleId="19">
+  <w:style w:type="table" w:styleId="715">
     <w:name w:val="Grid Table 1 Light - Accent 1"/>
-    <w:basedOn w:val="661"/>
+    <w:basedOn w:val="892"/>
     <w:uiPriority w:val="99"/>
     <w:pPr>
       <w:pBdr/>
@@ -3479,9 +3824,9 @@
       </w:tcPr>
     </w:tblStylePr>
   </w:style>
-  <w:style w:type="table" w:styleId="20">
+  <w:style w:type="table" w:styleId="716">
     <w:name w:val="Grid Table 1 Light - Accent 2"/>
-    <w:basedOn w:val="661"/>
+    <w:basedOn w:val="892"/>
     <w:uiPriority w:val="99"/>
     <w:pPr>
       <w:pBdr/>
@@ -3702,9 +4047,9 @@
       </w:tcPr>
     </w:tblStylePr>
   </w:style>
-  <w:style w:type="table" w:styleId="21">
+  <w:style w:type="table" w:styleId="717">
     <w:name w:val="Grid Table 1 Light - Accent 3"/>
-    <w:basedOn w:val="661"/>
+    <w:basedOn w:val="892"/>
     <w:uiPriority w:val="99"/>
     <w:pPr>
       <w:pBdr/>
@@ -3925,9 +4270,9 @@
       </w:tcPr>
     </w:tblStylePr>
   </w:style>
-  <w:style w:type="table" w:styleId="22">
+  <w:style w:type="table" w:styleId="718">
     <w:name w:val="Grid Table 1 Light - Accent 4"/>
-    <w:basedOn w:val="661"/>
+    <w:basedOn w:val="892"/>
     <w:uiPriority w:val="99"/>
     <w:pPr>
       <w:pBdr/>
@@ -4148,9 +4493,9 @@
       </w:tcPr>
     </w:tblStylePr>
   </w:style>
-  <w:style w:type="table" w:styleId="23">
+  <w:style w:type="table" w:styleId="719">
     <w:name w:val="Grid Table 1 Light - Accent 5"/>
-    <w:basedOn w:val="661"/>
+    <w:basedOn w:val="892"/>
     <w:uiPriority w:val="99"/>
     <w:pPr>
       <w:pBdr/>
@@ -4371,9 +4716,9 @@
       </w:tcPr>
     </w:tblStylePr>
   </w:style>
-  <w:style w:type="table" w:styleId="24">
+  <w:style w:type="table" w:styleId="720">
     <w:name w:val="Grid Table 1 Light - Accent 6"/>
-    <w:basedOn w:val="661"/>
+    <w:basedOn w:val="892"/>
     <w:uiPriority w:val="99"/>
     <w:pPr>
       <w:pBdr/>
@@ -4594,9 +4939,9 @@
       </w:tcPr>
     </w:tblStylePr>
   </w:style>
-  <w:style w:type="table" w:styleId="25">
+  <w:style w:type="table" w:styleId="721">
     <w:name w:val="Grid Table 2"/>
-    <w:basedOn w:val="661"/>
+    <w:basedOn w:val="892"/>
     <w:uiPriority w:val="99"/>
     <w:pPr>
       <w:pBdr/>
@@ -4826,9 +5171,9 @@
       </w:tcPr>
     </w:tblStylePr>
   </w:style>
-  <w:style w:type="table" w:styleId="26">
+  <w:style w:type="table" w:styleId="722">
     <w:name w:val="Grid Table 2 - Accent 1"/>
-    <w:basedOn w:val="661"/>
+    <w:basedOn w:val="892"/>
     <w:uiPriority w:val="99"/>
     <w:pPr>
       <w:pBdr/>
@@ -5058,9 +5403,9 @@
       </w:tcPr>
     </w:tblStylePr>
   </w:style>
-  <w:style w:type="table" w:styleId="27">
+  <w:style w:type="table" w:styleId="723">
     <w:name w:val="Grid Table 2 - Accent 2"/>
-    <w:basedOn w:val="661"/>
+    <w:basedOn w:val="892"/>
     <w:uiPriority w:val="99"/>
     <w:pPr>
       <w:pBdr/>
@@ -5290,9 +5635,9 @@
       </w:tcPr>
     </w:tblStylePr>
   </w:style>
-  <w:style w:type="table" w:styleId="28">
+  <w:style w:type="table" w:styleId="724">
     <w:name w:val="Grid Table 2 - Accent 3"/>
-    <w:basedOn w:val="661"/>
+    <w:basedOn w:val="892"/>
     <w:uiPriority w:val="99"/>
     <w:pPr>
       <w:pBdr/>
@@ -5522,9 +5867,9 @@
       </w:tcPr>
     </w:tblStylePr>
   </w:style>
-  <w:style w:type="table" w:styleId="29">
+  <w:style w:type="table" w:styleId="725">
     <w:name w:val="Grid Table 2 - Accent 4"/>
-    <w:basedOn w:val="661"/>
+    <w:basedOn w:val="892"/>
     <w:uiPriority w:val="99"/>
     <w:pPr>
       <w:pBdr/>
@@ -5754,9 +6099,9 @@
       </w:tcPr>
     </w:tblStylePr>
   </w:style>
-  <w:style w:type="table" w:styleId="30">
+  <w:style w:type="table" w:styleId="726">
     <w:name w:val="Grid Table 2 - Accent 5"/>
-    <w:basedOn w:val="661"/>
+    <w:basedOn w:val="892"/>
     <w:uiPriority w:val="99"/>
     <w:pPr>
       <w:pBdr/>
@@ -5986,9 +6331,9 @@
       </w:tcPr>
     </w:tblStylePr>
   </w:style>
-  <w:style w:type="table" w:styleId="31">
+  <w:style w:type="table" w:styleId="727">
     <w:name w:val="Grid Table 2 - Accent 6"/>
-    <w:basedOn w:val="661"/>
+    <w:basedOn w:val="892"/>
     <w:uiPriority w:val="99"/>
     <w:pPr>
       <w:pBdr/>
@@ -6218,9 +6563,9 @@
       </w:tcPr>
     </w:tblStylePr>
   </w:style>
-  <w:style w:type="table" w:styleId="32">
+  <w:style w:type="table" w:styleId="728">
     <w:name w:val="Grid Table 3"/>
-    <w:basedOn w:val="661"/>
+    <w:basedOn w:val="892"/>
     <w:uiPriority w:val="99"/>
     <w:pPr>
       <w:pBdr/>
@@ -6319,29 +6664,6 @@
         <w:tblBorders/>
       </w:tblPr>
       <w:tcPr>
-        <w:shd w:color="ffffff"/>
-        <w:tcBorders>
-          <w:top w:val="none" w:color="000000" w:sz="4" w:space="0"/>
-          <w:left w:val="none" w:color="000000" w:sz="4" w:space="0"/>
-          <w:bottom w:val="none" w:color="000000" w:sz="4" w:space="0"/>
-          <w:right w:val="none" w:color="000000" w:sz="4" w:space="0"/>
-        </w:tcBorders>
-      </w:tcPr>
-    </w:tblStylePr>
-    <w:tblStylePr w:type="firstRow">
-      <w:rPr>
-        <w:b/>
-        <w:color w:val="404040"/>
-      </w:rPr>
-      <w:pPr>
-        <w:pBdr/>
-        <w:spacing/>
-        <w:ind/>
-      </w:pPr>
-      <w:tblPr>
-        <w:tblBorders/>
-      </w:tblPr>
-      <w:tcPr>
         <w:shd w:val="clear" w:color="ffffff"/>
         <w:tcBorders>
           <w:top w:val="none" w:color="000000" w:sz="4" w:space="0"/>
@@ -6351,30 +6673,7 @@
         </w:tcBorders>
       </w:tcPr>
     </w:tblStylePr>
-    <w:tblStylePr w:type="lastCol">
-      <w:rPr>
-        <w:i/>
-        <w:color w:val="404040"/>
-      </w:rPr>
-      <w:pPr>
-        <w:pBdr/>
-        <w:spacing/>
-        <w:ind/>
-      </w:pPr>
-      <w:tblPr>
-        <w:tblBorders/>
-      </w:tblPr>
-      <w:tcPr>
-        <w:shd w:color="ffffff"/>
-        <w:tcBorders>
-          <w:top w:val="none" w:color="000000" w:sz="4" w:space="0"/>
-          <w:left w:val="none" w:color="000000" w:sz="4" w:space="0"/>
-          <w:bottom w:val="none" w:color="000000" w:sz="4" w:space="0"/>
-          <w:right w:val="none" w:color="000000" w:sz="4" w:space="0"/>
-        </w:tcBorders>
-      </w:tcPr>
-    </w:tblStylePr>
-    <w:tblStylePr w:type="lastRow">
+    <w:tblStylePr w:type="firstRow">
       <w:rPr>
         <w:b/>
         <w:color w:val="404040"/>
@@ -6397,6 +6696,52 @@
         </w:tcBorders>
       </w:tcPr>
     </w:tblStylePr>
+    <w:tblStylePr w:type="lastCol">
+      <w:rPr>
+        <w:i/>
+        <w:color w:val="404040"/>
+      </w:rPr>
+      <w:pPr>
+        <w:pBdr/>
+        <w:spacing/>
+        <w:ind/>
+      </w:pPr>
+      <w:tblPr>
+        <w:tblBorders/>
+      </w:tblPr>
+      <w:tcPr>
+        <w:shd w:val="clear" w:color="ffffff"/>
+        <w:tcBorders>
+          <w:top w:val="none" w:color="000000" w:sz="4" w:space="0"/>
+          <w:left w:val="none" w:color="000000" w:sz="4" w:space="0"/>
+          <w:bottom w:val="none" w:color="000000" w:sz="4" w:space="0"/>
+          <w:right w:val="none" w:color="000000" w:sz="4" w:space="0"/>
+        </w:tcBorders>
+      </w:tcPr>
+    </w:tblStylePr>
+    <w:tblStylePr w:type="lastRow">
+      <w:rPr>
+        <w:b/>
+        <w:color w:val="404040"/>
+      </w:rPr>
+      <w:pPr>
+        <w:pBdr/>
+        <w:spacing/>
+        <w:ind/>
+      </w:pPr>
+      <w:tblPr>
+        <w:tblBorders/>
+      </w:tblPr>
+      <w:tcPr>
+        <w:shd w:val="clear" w:color="ffffff"/>
+        <w:tcBorders>
+          <w:top w:val="none" w:color="000000" w:sz="4" w:space="0"/>
+          <w:left w:val="none" w:color="000000" w:sz="4" w:space="0"/>
+          <w:bottom w:val="none" w:color="000000" w:sz="4" w:space="0"/>
+          <w:right w:val="none" w:color="000000" w:sz="4" w:space="0"/>
+        </w:tcBorders>
+      </w:tcPr>
+    </w:tblStylePr>
     <w:tblStylePr w:type="nwCell">
       <w:pPr>
         <w:pBdr/>
@@ -6463,9 +6808,9 @@
       </w:tcPr>
     </w:tblStylePr>
   </w:style>
-  <w:style w:type="table" w:styleId="33">
+  <w:style w:type="table" w:styleId="729">
     <w:name w:val="Grid Table 3 - Accent 1"/>
-    <w:basedOn w:val="661"/>
+    <w:basedOn w:val="892"/>
     <w:uiPriority w:val="99"/>
     <w:pPr>
       <w:pBdr/>
@@ -6564,29 +6909,6 @@
         <w:tblBorders/>
       </w:tblPr>
       <w:tcPr>
-        <w:shd w:color="ffffff"/>
-        <w:tcBorders>
-          <w:top w:val="none" w:color="000000" w:sz="4" w:space="0"/>
-          <w:left w:val="none" w:color="000000" w:sz="4" w:space="0"/>
-          <w:bottom w:val="none" w:color="000000" w:sz="4" w:space="0"/>
-          <w:right w:val="none" w:color="000000" w:sz="4" w:space="0"/>
-        </w:tcBorders>
-      </w:tcPr>
-    </w:tblStylePr>
-    <w:tblStylePr w:type="firstRow">
-      <w:rPr>
-        <w:b/>
-        <w:color w:val="404040"/>
-      </w:rPr>
-      <w:pPr>
-        <w:pBdr/>
-        <w:spacing/>
-        <w:ind/>
-      </w:pPr>
-      <w:tblPr>
-        <w:tblBorders/>
-      </w:tblPr>
-      <w:tcPr>
         <w:shd w:val="clear" w:color="ffffff"/>
         <w:tcBorders>
           <w:top w:val="none" w:color="000000" w:sz="4" w:space="0"/>
@@ -6596,30 +6918,7 @@
         </w:tcBorders>
       </w:tcPr>
     </w:tblStylePr>
-    <w:tblStylePr w:type="lastCol">
-      <w:rPr>
-        <w:i/>
-        <w:color w:val="404040"/>
-      </w:rPr>
-      <w:pPr>
-        <w:pBdr/>
-        <w:spacing/>
-        <w:ind/>
-      </w:pPr>
-      <w:tblPr>
-        <w:tblBorders/>
-      </w:tblPr>
-      <w:tcPr>
-        <w:shd w:color="ffffff"/>
-        <w:tcBorders>
-          <w:top w:val="none" w:color="000000" w:sz="4" w:space="0"/>
-          <w:left w:val="none" w:color="000000" w:sz="4" w:space="0"/>
-          <w:bottom w:val="none" w:color="000000" w:sz="4" w:space="0"/>
-          <w:right w:val="none" w:color="000000" w:sz="4" w:space="0"/>
-        </w:tcBorders>
-      </w:tcPr>
-    </w:tblStylePr>
-    <w:tblStylePr w:type="lastRow">
+    <w:tblStylePr w:type="firstRow">
       <w:rPr>
         <w:b/>
         <w:color w:val="404040"/>
@@ -6642,6 +6941,52 @@
         </w:tcBorders>
       </w:tcPr>
     </w:tblStylePr>
+    <w:tblStylePr w:type="lastCol">
+      <w:rPr>
+        <w:i/>
+        <w:color w:val="404040"/>
+      </w:rPr>
+      <w:pPr>
+        <w:pBdr/>
+        <w:spacing/>
+        <w:ind/>
+      </w:pPr>
+      <w:tblPr>
+        <w:tblBorders/>
+      </w:tblPr>
+      <w:tcPr>
+        <w:shd w:val="clear" w:color="ffffff"/>
+        <w:tcBorders>
+          <w:top w:val="none" w:color="000000" w:sz="4" w:space="0"/>
+          <w:left w:val="none" w:color="000000" w:sz="4" w:space="0"/>
+          <w:bottom w:val="none" w:color="000000" w:sz="4" w:space="0"/>
+          <w:right w:val="none" w:color="000000" w:sz="4" w:space="0"/>
+        </w:tcBorders>
+      </w:tcPr>
+    </w:tblStylePr>
+    <w:tblStylePr w:type="lastRow">
+      <w:rPr>
+        <w:b/>
+        <w:color w:val="404040"/>
+      </w:rPr>
+      <w:pPr>
+        <w:pBdr/>
+        <w:spacing/>
+        <w:ind/>
+      </w:pPr>
+      <w:tblPr>
+        <w:tblBorders/>
+      </w:tblPr>
+      <w:tcPr>
+        <w:shd w:val="clear" w:color="ffffff"/>
+        <w:tcBorders>
+          <w:top w:val="none" w:color="000000" w:sz="4" w:space="0"/>
+          <w:left w:val="none" w:color="000000" w:sz="4" w:space="0"/>
+          <w:bottom w:val="none" w:color="000000" w:sz="4" w:space="0"/>
+          <w:right w:val="none" w:color="000000" w:sz="4" w:space="0"/>
+        </w:tcBorders>
+      </w:tcPr>
+    </w:tblStylePr>
     <w:tblStylePr w:type="nwCell">
       <w:pPr>
         <w:pBdr/>
@@ -6708,9 +7053,9 @@
       </w:tcPr>
     </w:tblStylePr>
   </w:style>
-  <w:style w:type="table" w:styleId="34">
+  <w:style w:type="table" w:styleId="730">
     <w:name w:val="Grid Table 3 - Accent 2"/>
-    <w:basedOn w:val="661"/>
+    <w:basedOn w:val="892"/>
     <w:uiPriority w:val="99"/>
     <w:pPr>
       <w:pBdr/>
@@ -6809,29 +7154,6 @@
         <w:tblBorders/>
       </w:tblPr>
       <w:tcPr>
-        <w:shd w:color="ffffff"/>
-        <w:tcBorders>
-          <w:top w:val="none" w:color="000000" w:sz="4" w:space="0"/>
-          <w:left w:val="none" w:color="000000" w:sz="4" w:space="0"/>
-          <w:bottom w:val="none" w:color="000000" w:sz="4" w:space="0"/>
-          <w:right w:val="none" w:color="000000" w:sz="4" w:space="0"/>
-        </w:tcBorders>
-      </w:tcPr>
-    </w:tblStylePr>
-    <w:tblStylePr w:type="firstRow">
-      <w:rPr>
-        <w:b/>
-        <w:color w:val="404040"/>
-      </w:rPr>
-      <w:pPr>
-        <w:pBdr/>
-        <w:spacing/>
-        <w:ind/>
-      </w:pPr>
-      <w:tblPr>
-        <w:tblBorders/>
-      </w:tblPr>
-      <w:tcPr>
         <w:shd w:val="clear" w:color="ffffff"/>
         <w:tcBorders>
           <w:top w:val="none" w:color="000000" w:sz="4" w:space="0"/>
@@ -6841,30 +7163,7 @@
         </w:tcBorders>
       </w:tcPr>
     </w:tblStylePr>
-    <w:tblStylePr w:type="lastCol">
-      <w:rPr>
-        <w:i/>
-        <w:color w:val="404040"/>
-      </w:rPr>
-      <w:pPr>
-        <w:pBdr/>
-        <w:spacing/>
-        <w:ind/>
-      </w:pPr>
-      <w:tblPr>
-        <w:tblBorders/>
-      </w:tblPr>
-      <w:tcPr>
-        <w:shd w:color="ffffff"/>
-        <w:tcBorders>
-          <w:top w:val="none" w:color="000000" w:sz="4" w:space="0"/>
-          <w:left w:val="none" w:color="000000" w:sz="4" w:space="0"/>
-          <w:bottom w:val="none" w:color="000000" w:sz="4" w:space="0"/>
-          <w:right w:val="none" w:color="000000" w:sz="4" w:space="0"/>
-        </w:tcBorders>
-      </w:tcPr>
-    </w:tblStylePr>
-    <w:tblStylePr w:type="lastRow">
+    <w:tblStylePr w:type="firstRow">
       <w:rPr>
         <w:b/>
         <w:color w:val="404040"/>
@@ -6887,6 +7186,52 @@
         </w:tcBorders>
       </w:tcPr>
     </w:tblStylePr>
+    <w:tblStylePr w:type="lastCol">
+      <w:rPr>
+        <w:i/>
+        <w:color w:val="404040"/>
+      </w:rPr>
+      <w:pPr>
+        <w:pBdr/>
+        <w:spacing/>
+        <w:ind/>
+      </w:pPr>
+      <w:tblPr>
+        <w:tblBorders/>
+      </w:tblPr>
+      <w:tcPr>
+        <w:shd w:val="clear" w:color="ffffff"/>
+        <w:tcBorders>
+          <w:top w:val="none" w:color="000000" w:sz="4" w:space="0"/>
+          <w:left w:val="none" w:color="000000" w:sz="4" w:space="0"/>
+          <w:bottom w:val="none" w:color="000000" w:sz="4" w:space="0"/>
+          <w:right w:val="none" w:color="000000" w:sz="4" w:space="0"/>
+        </w:tcBorders>
+      </w:tcPr>
+    </w:tblStylePr>
+    <w:tblStylePr w:type="lastRow">
+      <w:rPr>
+        <w:b/>
+        <w:color w:val="404040"/>
+      </w:rPr>
+      <w:pPr>
+        <w:pBdr/>
+        <w:spacing/>
+        <w:ind/>
+      </w:pPr>
+      <w:tblPr>
+        <w:tblBorders/>
+      </w:tblPr>
+      <w:tcPr>
+        <w:shd w:val="clear" w:color="ffffff"/>
+        <w:tcBorders>
+          <w:top w:val="none" w:color="000000" w:sz="4" w:space="0"/>
+          <w:left w:val="none" w:color="000000" w:sz="4" w:space="0"/>
+          <w:bottom w:val="none" w:color="000000" w:sz="4" w:space="0"/>
+          <w:right w:val="none" w:color="000000" w:sz="4" w:space="0"/>
+        </w:tcBorders>
+      </w:tcPr>
+    </w:tblStylePr>
     <w:tblStylePr w:type="nwCell">
       <w:pPr>
         <w:pBdr/>
@@ -6953,9 +7298,9 @@
       </w:tcPr>
     </w:tblStylePr>
   </w:style>
-  <w:style w:type="table" w:styleId="35">
+  <w:style w:type="table" w:styleId="731">
     <w:name w:val="Grid Table 3 - Accent 3"/>
-    <w:basedOn w:val="661"/>
+    <w:basedOn w:val="892"/>
     <w:uiPriority w:val="99"/>
     <w:pPr>
       <w:pBdr/>
@@ -7054,29 +7399,6 @@
         <w:tblBorders/>
       </w:tblPr>
       <w:tcPr>
-        <w:shd w:color="ffffff"/>
-        <w:tcBorders>
-          <w:top w:val="none" w:color="000000" w:sz="4" w:space="0"/>
-          <w:left w:val="none" w:color="000000" w:sz="4" w:space="0"/>
-          <w:bottom w:val="none" w:color="000000" w:sz="4" w:space="0"/>
-          <w:right w:val="none" w:color="000000" w:sz="4" w:space="0"/>
-        </w:tcBorders>
-      </w:tcPr>
-    </w:tblStylePr>
-    <w:tblStylePr w:type="firstRow">
-      <w:rPr>
-        <w:b/>
-        <w:color w:val="404040"/>
-      </w:rPr>
-      <w:pPr>
-        <w:pBdr/>
-        <w:spacing/>
-        <w:ind/>
-      </w:pPr>
-      <w:tblPr>
-        <w:tblBorders/>
-      </w:tblPr>
-      <w:tcPr>
         <w:shd w:val="clear" w:color="ffffff"/>
         <w:tcBorders>
           <w:top w:val="none" w:color="000000" w:sz="4" w:space="0"/>
@@ -7086,30 +7408,7 @@
         </w:tcBorders>
       </w:tcPr>
     </w:tblStylePr>
-    <w:tblStylePr w:type="lastCol">
-      <w:rPr>
-        <w:i/>
-        <w:color w:val="404040"/>
-      </w:rPr>
-      <w:pPr>
-        <w:pBdr/>
-        <w:spacing/>
-        <w:ind/>
-      </w:pPr>
-      <w:tblPr>
-        <w:tblBorders/>
-      </w:tblPr>
-      <w:tcPr>
-        <w:shd w:color="ffffff"/>
-        <w:tcBorders>
-          <w:top w:val="none" w:color="000000" w:sz="4" w:space="0"/>
-          <w:left w:val="none" w:color="000000" w:sz="4" w:space="0"/>
-          <w:bottom w:val="none" w:color="000000" w:sz="4" w:space="0"/>
-          <w:right w:val="none" w:color="000000" w:sz="4" w:space="0"/>
-        </w:tcBorders>
-      </w:tcPr>
-    </w:tblStylePr>
-    <w:tblStylePr w:type="lastRow">
+    <w:tblStylePr w:type="firstRow">
       <w:rPr>
         <w:b/>
         <w:color w:val="404040"/>
@@ -7132,6 +7431,52 @@
         </w:tcBorders>
       </w:tcPr>
     </w:tblStylePr>
+    <w:tblStylePr w:type="lastCol">
+      <w:rPr>
+        <w:i/>
+        <w:color w:val="404040"/>
+      </w:rPr>
+      <w:pPr>
+        <w:pBdr/>
+        <w:spacing/>
+        <w:ind/>
+      </w:pPr>
+      <w:tblPr>
+        <w:tblBorders/>
+      </w:tblPr>
+      <w:tcPr>
+        <w:shd w:val="clear" w:color="ffffff"/>
+        <w:tcBorders>
+          <w:top w:val="none" w:color="000000" w:sz="4" w:space="0"/>
+          <w:left w:val="none" w:color="000000" w:sz="4" w:space="0"/>
+          <w:bottom w:val="none" w:color="000000" w:sz="4" w:space="0"/>
+          <w:right w:val="none" w:color="000000" w:sz="4" w:space="0"/>
+        </w:tcBorders>
+      </w:tcPr>
+    </w:tblStylePr>
+    <w:tblStylePr w:type="lastRow">
+      <w:rPr>
+        <w:b/>
+        <w:color w:val="404040"/>
+      </w:rPr>
+      <w:pPr>
+        <w:pBdr/>
+        <w:spacing/>
+        <w:ind/>
+      </w:pPr>
+      <w:tblPr>
+        <w:tblBorders/>
+      </w:tblPr>
+      <w:tcPr>
+        <w:shd w:val="clear" w:color="ffffff"/>
+        <w:tcBorders>
+          <w:top w:val="none" w:color="000000" w:sz="4" w:space="0"/>
+          <w:left w:val="none" w:color="000000" w:sz="4" w:space="0"/>
+          <w:bottom w:val="none" w:color="000000" w:sz="4" w:space="0"/>
+          <w:right w:val="none" w:color="000000" w:sz="4" w:space="0"/>
+        </w:tcBorders>
+      </w:tcPr>
+    </w:tblStylePr>
     <w:tblStylePr w:type="nwCell">
       <w:pPr>
         <w:pBdr/>
@@ -7198,9 +7543,9 @@
       </w:tcPr>
     </w:tblStylePr>
   </w:style>
-  <w:style w:type="table" w:styleId="36">
+  <w:style w:type="table" w:styleId="732">
     <w:name w:val="Grid Table 3 - Accent 4"/>
-    <w:basedOn w:val="661"/>
+    <w:basedOn w:val="892"/>
     <w:uiPriority w:val="99"/>
     <w:pPr>
       <w:pBdr/>
@@ -7299,29 +7644,6 @@
         <w:tblBorders/>
       </w:tblPr>
       <w:tcPr>
-        <w:shd w:color="ffffff"/>
-        <w:tcBorders>
-          <w:top w:val="none" w:color="000000" w:sz="4" w:space="0"/>
-          <w:left w:val="none" w:color="000000" w:sz="4" w:space="0"/>
-          <w:bottom w:val="none" w:color="000000" w:sz="4" w:space="0"/>
-          <w:right w:val="none" w:color="000000" w:sz="4" w:space="0"/>
-        </w:tcBorders>
-      </w:tcPr>
-    </w:tblStylePr>
-    <w:tblStylePr w:type="firstRow">
-      <w:rPr>
-        <w:b/>
-        <w:color w:val="404040"/>
-      </w:rPr>
-      <w:pPr>
-        <w:pBdr/>
-        <w:spacing/>
-        <w:ind/>
-      </w:pPr>
-      <w:tblPr>
-        <w:tblBorders/>
-      </w:tblPr>
-      <w:tcPr>
         <w:shd w:val="clear" w:color="ffffff"/>
         <w:tcBorders>
           <w:top w:val="none" w:color="000000" w:sz="4" w:space="0"/>
@@ -7331,30 +7653,7 @@
         </w:tcBorders>
       </w:tcPr>
     </w:tblStylePr>
-    <w:tblStylePr w:type="lastCol">
-      <w:rPr>
-        <w:i/>
-        <w:color w:val="404040"/>
-      </w:rPr>
-      <w:pPr>
-        <w:pBdr/>
-        <w:spacing/>
-        <w:ind/>
-      </w:pPr>
-      <w:tblPr>
-        <w:tblBorders/>
-      </w:tblPr>
-      <w:tcPr>
-        <w:shd w:color="ffffff"/>
-        <w:tcBorders>
-          <w:top w:val="none" w:color="000000" w:sz="4" w:space="0"/>
-          <w:left w:val="none" w:color="000000" w:sz="4" w:space="0"/>
-          <w:bottom w:val="none" w:color="000000" w:sz="4" w:space="0"/>
-          <w:right w:val="none" w:color="000000" w:sz="4" w:space="0"/>
-        </w:tcBorders>
-      </w:tcPr>
-    </w:tblStylePr>
-    <w:tblStylePr w:type="lastRow">
+    <w:tblStylePr w:type="firstRow">
       <w:rPr>
         <w:b/>
         <w:color w:val="404040"/>
@@ -7377,6 +7676,52 @@
         </w:tcBorders>
       </w:tcPr>
     </w:tblStylePr>
+    <w:tblStylePr w:type="lastCol">
+      <w:rPr>
+        <w:i/>
+        <w:color w:val="404040"/>
+      </w:rPr>
+      <w:pPr>
+        <w:pBdr/>
+        <w:spacing/>
+        <w:ind/>
+      </w:pPr>
+      <w:tblPr>
+        <w:tblBorders/>
+      </w:tblPr>
+      <w:tcPr>
+        <w:shd w:val="clear" w:color="ffffff"/>
+        <w:tcBorders>
+          <w:top w:val="none" w:color="000000" w:sz="4" w:space="0"/>
+          <w:left w:val="none" w:color="000000" w:sz="4" w:space="0"/>
+          <w:bottom w:val="none" w:color="000000" w:sz="4" w:space="0"/>
+          <w:right w:val="none" w:color="000000" w:sz="4" w:space="0"/>
+        </w:tcBorders>
+      </w:tcPr>
+    </w:tblStylePr>
+    <w:tblStylePr w:type="lastRow">
+      <w:rPr>
+        <w:b/>
+        <w:color w:val="404040"/>
+      </w:rPr>
+      <w:pPr>
+        <w:pBdr/>
+        <w:spacing/>
+        <w:ind/>
+      </w:pPr>
+      <w:tblPr>
+        <w:tblBorders/>
+      </w:tblPr>
+      <w:tcPr>
+        <w:shd w:val="clear" w:color="ffffff"/>
+        <w:tcBorders>
+          <w:top w:val="none" w:color="000000" w:sz="4" w:space="0"/>
+          <w:left w:val="none" w:color="000000" w:sz="4" w:space="0"/>
+          <w:bottom w:val="none" w:color="000000" w:sz="4" w:space="0"/>
+          <w:right w:val="none" w:color="000000" w:sz="4" w:space="0"/>
+        </w:tcBorders>
+      </w:tcPr>
+    </w:tblStylePr>
     <w:tblStylePr w:type="nwCell">
       <w:pPr>
         <w:pBdr/>
@@ -7443,9 +7788,9 @@
       </w:tcPr>
     </w:tblStylePr>
   </w:style>
-  <w:style w:type="table" w:styleId="37">
+  <w:style w:type="table" w:styleId="733">
     <w:name w:val="Grid Table 3 - Accent 5"/>
-    <w:basedOn w:val="661"/>
+    <w:basedOn w:val="892"/>
     <w:uiPriority w:val="99"/>
     <w:pPr>
       <w:pBdr/>
@@ -7544,29 +7889,6 @@
         <w:tblBorders/>
       </w:tblPr>
       <w:tcPr>
-        <w:shd w:color="ffffff"/>
-        <w:tcBorders>
-          <w:top w:val="none" w:color="000000" w:sz="4" w:space="0"/>
-          <w:left w:val="none" w:color="000000" w:sz="4" w:space="0"/>
-          <w:bottom w:val="none" w:color="000000" w:sz="4" w:space="0"/>
-          <w:right w:val="none" w:color="000000" w:sz="4" w:space="0"/>
-        </w:tcBorders>
-      </w:tcPr>
-    </w:tblStylePr>
-    <w:tblStylePr w:type="firstRow">
-      <w:rPr>
-        <w:b/>
-        <w:color w:val="404040"/>
-      </w:rPr>
-      <w:pPr>
-        <w:pBdr/>
-        <w:spacing/>
-        <w:ind/>
-      </w:pPr>
-      <w:tblPr>
-        <w:tblBorders/>
-      </w:tblPr>
-      <w:tcPr>
         <w:shd w:val="clear" w:color="ffffff"/>
         <w:tcBorders>
           <w:top w:val="none" w:color="000000" w:sz="4" w:space="0"/>
@@ -7576,30 +7898,7 @@
         </w:tcBorders>
       </w:tcPr>
     </w:tblStylePr>
-    <w:tblStylePr w:type="lastCol">
-      <w:rPr>
-        <w:i/>
-        <w:color w:val="404040"/>
-      </w:rPr>
-      <w:pPr>
-        <w:pBdr/>
-        <w:spacing/>
-        <w:ind/>
-      </w:pPr>
-      <w:tblPr>
-        <w:tblBorders/>
-      </w:tblPr>
-      <w:tcPr>
-        <w:shd w:color="ffffff"/>
-        <w:tcBorders>
-          <w:top w:val="none" w:color="000000" w:sz="4" w:space="0"/>
-          <w:left w:val="none" w:color="000000" w:sz="4" w:space="0"/>
-          <w:bottom w:val="none" w:color="000000" w:sz="4" w:space="0"/>
-          <w:right w:val="none" w:color="000000" w:sz="4" w:space="0"/>
-        </w:tcBorders>
-      </w:tcPr>
-    </w:tblStylePr>
-    <w:tblStylePr w:type="lastRow">
+    <w:tblStylePr w:type="firstRow">
       <w:rPr>
         <w:b/>
         <w:color w:val="404040"/>
@@ -7622,6 +7921,52 @@
         </w:tcBorders>
       </w:tcPr>
     </w:tblStylePr>
+    <w:tblStylePr w:type="lastCol">
+      <w:rPr>
+        <w:i/>
+        <w:color w:val="404040"/>
+      </w:rPr>
+      <w:pPr>
+        <w:pBdr/>
+        <w:spacing/>
+        <w:ind/>
+      </w:pPr>
+      <w:tblPr>
+        <w:tblBorders/>
+      </w:tblPr>
+      <w:tcPr>
+        <w:shd w:val="clear" w:color="ffffff"/>
+        <w:tcBorders>
+          <w:top w:val="none" w:color="000000" w:sz="4" w:space="0"/>
+          <w:left w:val="none" w:color="000000" w:sz="4" w:space="0"/>
+          <w:bottom w:val="none" w:color="000000" w:sz="4" w:space="0"/>
+          <w:right w:val="none" w:color="000000" w:sz="4" w:space="0"/>
+        </w:tcBorders>
+      </w:tcPr>
+    </w:tblStylePr>
+    <w:tblStylePr w:type="lastRow">
+      <w:rPr>
+        <w:b/>
+        <w:color w:val="404040"/>
+      </w:rPr>
+      <w:pPr>
+        <w:pBdr/>
+        <w:spacing/>
+        <w:ind/>
+      </w:pPr>
+      <w:tblPr>
+        <w:tblBorders/>
+      </w:tblPr>
+      <w:tcPr>
+        <w:shd w:val="clear" w:color="ffffff"/>
+        <w:tcBorders>
+          <w:top w:val="none" w:color="000000" w:sz="4" w:space="0"/>
+          <w:left w:val="none" w:color="000000" w:sz="4" w:space="0"/>
+          <w:bottom w:val="none" w:color="000000" w:sz="4" w:space="0"/>
+          <w:right w:val="none" w:color="000000" w:sz="4" w:space="0"/>
+        </w:tcBorders>
+      </w:tcPr>
+    </w:tblStylePr>
     <w:tblStylePr w:type="nwCell">
       <w:pPr>
         <w:pBdr/>
@@ -7688,9 +8033,9 @@
       </w:tcPr>
     </w:tblStylePr>
   </w:style>
-  <w:style w:type="table" w:styleId="38">
+  <w:style w:type="table" w:styleId="734">
     <w:name w:val="Grid Table 3 - Accent 6"/>
-    <w:basedOn w:val="661"/>
+    <w:basedOn w:val="892"/>
     <w:uiPriority w:val="99"/>
     <w:pPr>
       <w:pBdr/>
@@ -7789,29 +8134,6 @@
         <w:tblBorders/>
       </w:tblPr>
       <w:tcPr>
-        <w:shd w:color="ffffff"/>
-        <w:tcBorders>
-          <w:top w:val="none" w:color="000000" w:sz="4" w:space="0"/>
-          <w:left w:val="none" w:color="000000" w:sz="4" w:space="0"/>
-          <w:bottom w:val="none" w:color="000000" w:sz="4" w:space="0"/>
-          <w:right w:val="none" w:color="000000" w:sz="4" w:space="0"/>
-        </w:tcBorders>
-      </w:tcPr>
-    </w:tblStylePr>
-    <w:tblStylePr w:type="firstRow">
-      <w:rPr>
-        <w:b/>
-        <w:color w:val="404040"/>
-      </w:rPr>
-      <w:pPr>
-        <w:pBdr/>
-        <w:spacing/>
-        <w:ind/>
-      </w:pPr>
-      <w:tblPr>
-        <w:tblBorders/>
-      </w:tblPr>
-      <w:tcPr>
         <w:shd w:val="clear" w:color="ffffff"/>
         <w:tcBorders>
           <w:top w:val="none" w:color="000000" w:sz="4" w:space="0"/>
@@ -7821,30 +8143,7 @@
         </w:tcBorders>
       </w:tcPr>
     </w:tblStylePr>
-    <w:tblStylePr w:type="lastCol">
-      <w:rPr>
-        <w:i/>
-        <w:color w:val="404040"/>
-      </w:rPr>
-      <w:pPr>
-        <w:pBdr/>
-        <w:spacing/>
-        <w:ind/>
-      </w:pPr>
-      <w:tblPr>
-        <w:tblBorders/>
-      </w:tblPr>
-      <w:tcPr>
-        <w:shd w:color="ffffff"/>
-        <w:tcBorders>
-          <w:top w:val="none" w:color="000000" w:sz="4" w:space="0"/>
-          <w:left w:val="none" w:color="000000" w:sz="4" w:space="0"/>
-          <w:bottom w:val="none" w:color="000000" w:sz="4" w:space="0"/>
-          <w:right w:val="none" w:color="000000" w:sz="4" w:space="0"/>
-        </w:tcBorders>
-      </w:tcPr>
-    </w:tblStylePr>
-    <w:tblStylePr w:type="lastRow">
+    <w:tblStylePr w:type="firstRow">
       <w:rPr>
         <w:b/>
         <w:color w:val="404040"/>
@@ -7867,6 +8166,52 @@
         </w:tcBorders>
       </w:tcPr>
     </w:tblStylePr>
+    <w:tblStylePr w:type="lastCol">
+      <w:rPr>
+        <w:i/>
+        <w:color w:val="404040"/>
+      </w:rPr>
+      <w:pPr>
+        <w:pBdr/>
+        <w:spacing/>
+        <w:ind/>
+      </w:pPr>
+      <w:tblPr>
+        <w:tblBorders/>
+      </w:tblPr>
+      <w:tcPr>
+        <w:shd w:val="clear" w:color="ffffff"/>
+        <w:tcBorders>
+          <w:top w:val="none" w:color="000000" w:sz="4" w:space="0"/>
+          <w:left w:val="none" w:color="000000" w:sz="4" w:space="0"/>
+          <w:bottom w:val="none" w:color="000000" w:sz="4" w:space="0"/>
+          <w:right w:val="none" w:color="000000" w:sz="4" w:space="0"/>
+        </w:tcBorders>
+      </w:tcPr>
+    </w:tblStylePr>
+    <w:tblStylePr w:type="lastRow">
+      <w:rPr>
+        <w:b/>
+        <w:color w:val="404040"/>
+      </w:rPr>
+      <w:pPr>
+        <w:pBdr/>
+        <w:spacing/>
+        <w:ind/>
+      </w:pPr>
+      <w:tblPr>
+        <w:tblBorders/>
+      </w:tblPr>
+      <w:tcPr>
+        <w:shd w:val="clear" w:color="ffffff"/>
+        <w:tcBorders>
+          <w:top w:val="none" w:color="000000" w:sz="4" w:space="0"/>
+          <w:left w:val="none" w:color="000000" w:sz="4" w:space="0"/>
+          <w:bottom w:val="none" w:color="000000" w:sz="4" w:space="0"/>
+          <w:right w:val="none" w:color="000000" w:sz="4" w:space="0"/>
+        </w:tcBorders>
+      </w:tcPr>
+    </w:tblStylePr>
     <w:tblStylePr w:type="nwCell">
       <w:pPr>
         <w:pBdr/>
@@ -7933,9 +8278,9 @@
       </w:tcPr>
     </w:tblStylePr>
   </w:style>
-  <w:style w:type="table" w:styleId="39">
+  <w:style w:type="table" w:styleId="735">
     <w:name w:val="Grid Table 4"/>
-    <w:basedOn w:val="661"/>
+    <w:basedOn w:val="892"/>
     <w:uiPriority w:val="59"/>
     <w:pPr>
       <w:pBdr/>
@@ -8166,9 +8511,9 @@
       </w:tcPr>
     </w:tblStylePr>
   </w:style>
-  <w:style w:type="table" w:styleId="40">
+  <w:style w:type="table" w:styleId="736">
     <w:name w:val="Grid Table 4 - Accent 1"/>
-    <w:basedOn w:val="661"/>
+    <w:basedOn w:val="892"/>
     <w:uiPriority w:val="59"/>
     <w:pPr>
       <w:pBdr/>
@@ -8399,9 +8744,9 @@
       </w:tcPr>
     </w:tblStylePr>
   </w:style>
-  <w:style w:type="table" w:styleId="41">
+  <w:style w:type="table" w:styleId="737">
     <w:name w:val="Grid Table 4 - Accent 2"/>
-    <w:basedOn w:val="661"/>
+    <w:basedOn w:val="892"/>
     <w:uiPriority w:val="59"/>
     <w:pPr>
       <w:pBdr/>
@@ -8632,9 +8977,9 @@
       </w:tcPr>
     </w:tblStylePr>
   </w:style>
-  <w:style w:type="table" w:styleId="42">
+  <w:style w:type="table" w:styleId="738">
     <w:name w:val="Grid Table 4 - Accent 3"/>
-    <w:basedOn w:val="661"/>
+    <w:basedOn w:val="892"/>
     <w:uiPriority w:val="59"/>
     <w:pPr>
       <w:pBdr/>
@@ -8865,9 +9210,9 @@
       </w:tcPr>
     </w:tblStylePr>
   </w:style>
-  <w:style w:type="table" w:styleId="43">
+  <w:style w:type="table" w:styleId="739">
     <w:name w:val="Grid Table 4 - Accent 4"/>
-    <w:basedOn w:val="661"/>
+    <w:basedOn w:val="892"/>
     <w:uiPriority w:val="59"/>
     <w:pPr>
       <w:pBdr/>
@@ -9098,9 +9443,9 @@
       </w:tcPr>
     </w:tblStylePr>
   </w:style>
-  <w:style w:type="table" w:styleId="44">
+  <w:style w:type="table" w:styleId="740">
     <w:name w:val="Grid Table 4 - Accent 5"/>
-    <w:basedOn w:val="661"/>
+    <w:basedOn w:val="892"/>
     <w:uiPriority w:val="59"/>
     <w:pPr>
       <w:pBdr/>
@@ -9331,9 +9676,9 @@
       </w:tcPr>
     </w:tblStylePr>
   </w:style>
-  <w:style w:type="table" w:styleId="45">
+  <w:style w:type="table" w:styleId="741">
     <w:name w:val="Grid Table 4 - Accent 6"/>
-    <w:basedOn w:val="661"/>
+    <w:basedOn w:val="892"/>
     <w:uiPriority w:val="59"/>
     <w:pPr>
       <w:pBdr/>
@@ -9564,9 +9909,9 @@
       </w:tcPr>
     </w:tblStylePr>
   </w:style>
-  <w:style w:type="table" w:styleId="46">
+  <w:style w:type="table" w:styleId="742">
     <w:name w:val="Grid Table 5 Dark"/>
-    <w:basedOn w:val="661"/>
+    <w:basedOn w:val="892"/>
     <w:uiPriority w:val="99"/>
     <w:pPr>
       <w:pBdr/>
@@ -9792,9 +10137,9 @@
       </w:tcPr>
     </w:tblStylePr>
   </w:style>
-  <w:style w:type="table" w:styleId="47">
+  <w:style w:type="table" w:styleId="743">
     <w:name w:val="Grid Table 5 Dark- Accent 1"/>
-    <w:basedOn w:val="661"/>
+    <w:basedOn w:val="892"/>
     <w:uiPriority w:val="99"/>
     <w:pPr>
       <w:pBdr/>
@@ -10020,9 +10365,9 @@
       </w:tcPr>
     </w:tblStylePr>
   </w:style>
-  <w:style w:type="table" w:styleId="48">
+  <w:style w:type="table" w:styleId="744">
     <w:name w:val="Grid Table 5 Dark - Accent 2"/>
-    <w:basedOn w:val="661"/>
+    <w:basedOn w:val="892"/>
     <w:uiPriority w:val="99"/>
     <w:pPr>
       <w:pBdr/>
@@ -10248,9 +10593,9 @@
       </w:tcPr>
     </w:tblStylePr>
   </w:style>
-  <w:style w:type="table" w:styleId="49">
+  <w:style w:type="table" w:styleId="745">
     <w:name w:val="Grid Table 5 Dark - Accent 3"/>
-    <w:basedOn w:val="661"/>
+    <w:basedOn w:val="892"/>
     <w:uiPriority w:val="99"/>
     <w:pPr>
       <w:pBdr/>
@@ -10476,9 +10821,9 @@
       </w:tcPr>
     </w:tblStylePr>
   </w:style>
-  <w:style w:type="table" w:styleId="50">
+  <w:style w:type="table" w:styleId="746">
     <w:name w:val="Grid Table 5 Dark- Accent 4"/>
-    <w:basedOn w:val="661"/>
+    <w:basedOn w:val="892"/>
     <w:uiPriority w:val="99"/>
     <w:pPr>
       <w:pBdr/>
@@ -10704,9 +11049,9 @@
       </w:tcPr>
     </w:tblStylePr>
   </w:style>
-  <w:style w:type="table" w:styleId="51">
+  <w:style w:type="table" w:styleId="747">
     <w:name w:val="Grid Table 5 Dark - Accent 5"/>
-    <w:basedOn w:val="661"/>
+    <w:basedOn w:val="892"/>
     <w:uiPriority w:val="99"/>
     <w:pPr>
       <w:pBdr/>
@@ -10932,9 +11277,9 @@
       </w:tcPr>
     </w:tblStylePr>
   </w:style>
-  <w:style w:type="table" w:styleId="52">
+  <w:style w:type="table" w:styleId="748">
     <w:name w:val="Grid Table 5 Dark - Accent 6"/>
-    <w:basedOn w:val="661"/>
+    <w:basedOn w:val="892"/>
     <w:uiPriority w:val="99"/>
     <w:pPr>
       <w:pBdr/>
@@ -11160,9 +11505,9 @@
       </w:tcPr>
     </w:tblStylePr>
   </w:style>
-  <w:style w:type="table" w:styleId="53">
+  <w:style w:type="table" w:styleId="749">
     <w:name w:val="Grid Table 6 Colorful"/>
-    <w:basedOn w:val="661"/>
+    <w:basedOn w:val="892"/>
     <w:uiPriority w:val="99"/>
     <w:pPr>
       <w:pBdr/>
@@ -11390,9 +11735,9 @@
       </w:tcPr>
     </w:tblStylePr>
   </w:style>
-  <w:style w:type="table" w:styleId="54">
+  <w:style w:type="table" w:styleId="750">
     <w:name w:val="Grid Table 6 Colorful - Accent 1"/>
-    <w:basedOn w:val="661"/>
+    <w:basedOn w:val="892"/>
     <w:uiPriority w:val="99"/>
     <w:pPr>
       <w:pBdr/>
@@ -11620,9 +11965,9 @@
       </w:tcPr>
     </w:tblStylePr>
   </w:style>
-  <w:style w:type="table" w:styleId="55">
+  <w:style w:type="table" w:styleId="751">
     <w:name w:val="Grid Table 6 Colorful - Accent 2"/>
-    <w:basedOn w:val="661"/>
+    <w:basedOn w:val="892"/>
     <w:uiPriority w:val="99"/>
     <w:pPr>
       <w:pBdr/>
@@ -11850,9 +12195,9 @@
       </w:tcPr>
     </w:tblStylePr>
   </w:style>
-  <w:style w:type="table" w:styleId="56">
+  <w:style w:type="table" w:styleId="752">
     <w:name w:val="Grid Table 6 Colorful - Accent 3"/>
-    <w:basedOn w:val="661"/>
+    <w:basedOn w:val="892"/>
     <w:uiPriority w:val="99"/>
     <w:pPr>
       <w:pBdr/>
@@ -12080,9 +12425,9 @@
       </w:tcPr>
     </w:tblStylePr>
   </w:style>
-  <w:style w:type="table" w:styleId="57">
+  <w:style w:type="table" w:styleId="753">
     <w:name w:val="Grid Table 6 Colorful - Accent 4"/>
-    <w:basedOn w:val="661"/>
+    <w:basedOn w:val="892"/>
     <w:uiPriority w:val="99"/>
     <w:pPr>
       <w:pBdr/>
@@ -12310,9 +12655,9 @@
       </w:tcPr>
     </w:tblStylePr>
   </w:style>
-  <w:style w:type="table" w:styleId="58">
+  <w:style w:type="table" w:styleId="754">
     <w:name w:val="Grid Table 6 Colorful - Accent 5"/>
-    <w:basedOn w:val="661"/>
+    <w:basedOn w:val="892"/>
     <w:uiPriority w:val="99"/>
     <w:pPr>
       <w:pBdr/>
@@ -12540,9 +12885,9 @@
       </w:tcPr>
     </w:tblStylePr>
   </w:style>
-  <w:style w:type="table" w:styleId="59">
+  <w:style w:type="table" w:styleId="755">
     <w:name w:val="Grid Table 6 Colorful - Accent 6"/>
-    <w:basedOn w:val="661"/>
+    <w:basedOn w:val="892"/>
     <w:uiPriority w:val="99"/>
     <w:pPr>
       <w:pBdr/>
@@ -12770,9 +13115,9 @@
       </w:tcPr>
     </w:tblStylePr>
   </w:style>
-  <w:style w:type="table" w:styleId="60">
+  <w:style w:type="table" w:styleId="756">
     <w:name w:val="Grid Table 7 Colorful"/>
-    <w:basedOn w:val="661"/>
+    <w:basedOn w:val="892"/>
     <w:uiPriority w:val="99"/>
     <w:pPr>
       <w:pBdr/>
@@ -12874,11 +13219,11 @@
         <w:tblBorders/>
       </w:tblPr>
       <w:tcPr>
-        <w:shd w:color="ffffff"/>
+        <w:shd w:val="clear" w:color="ffffff"/>
         <w:tcBorders>
-          <w:top w:val="none"/>
-          <w:left w:val="none"/>
-          <w:bottom w:val="none"/>
+          <w:top w:val="none" w:color="000000" w:sz="4" w:space="0"/>
+          <w:left w:val="none" w:color="000000" w:sz="4" w:space="0"/>
+          <w:bottom w:val="none" w:color="000000" w:sz="4" w:space="0"/>
           <w:right w:val="single" w:color="000000" w:themeColor="text1" w:themeTint="80" w:sz="4" w:space="0"/>
         </w:tcBorders>
       </w:tcPr>
@@ -12901,10 +13246,10 @@
       <w:tcPr>
         <w:shd w:val="clear" w:color="ffffff" w:themeColor="light1" w:fill="ffffff" w:themeFill="light1"/>
         <w:tcBorders>
-          <w:top w:val="none"/>
-          <w:left w:val="none"/>
+          <w:top w:val="none" w:color="000000" w:sz="4" w:space="0"/>
+          <w:left w:val="none" w:color="000000" w:sz="4" w:space="0"/>
           <w:bottom w:val="single" w:color="000000" w:themeColor="text1" w:themeTint="80" w:sz="4" w:space="0"/>
-          <w:right w:val="none"/>
+          <w:right w:val="none" w:color="000000" w:sz="4" w:space="0"/>
         </w:tcBorders>
       </w:tcPr>
     </w:tblStylePr>
@@ -12924,12 +13269,12 @@
         <w:tblBorders/>
       </w:tblPr>
       <w:tcPr>
-        <w:shd w:color="ffffff"/>
+        <w:shd w:val="clear" w:color="ffffff"/>
         <w:tcBorders>
-          <w:top w:val="none"/>
+          <w:top w:val="none" w:color="000000" w:sz="4" w:space="0"/>
           <w:left w:val="single" w:color="000000" w:themeColor="text1" w:themeTint="80" w:sz="4" w:space="0"/>
-          <w:bottom w:val="none"/>
-          <w:right w:val="none"/>
+          <w:bottom w:val="none" w:color="000000" w:sz="4" w:space="0"/>
+          <w:right w:val="none" w:color="000000" w:sz="4" w:space="0"/>
         </w:tcBorders>
       </w:tcPr>
     </w:tblStylePr>
@@ -12952,9 +13297,9 @@
         <w:shd w:val="clear" w:color="ffffff" w:themeColor="light1" w:fill="ffffff" w:themeFill="light1"/>
         <w:tcBorders>
           <w:top w:val="single" w:color="000000" w:themeColor="text1" w:themeTint="80" w:sz="4" w:space="0"/>
-          <w:left w:val="none"/>
-          <w:bottom w:val="none"/>
-          <w:right w:val="none"/>
+          <w:left w:val="none" w:color="000000" w:sz="4" w:space="0"/>
+          <w:bottom w:val="none" w:color="000000" w:sz="4" w:space="0"/>
+          <w:right w:val="none" w:color="000000" w:sz="4" w:space="0"/>
         </w:tcBorders>
       </w:tcPr>
     </w:tblStylePr>
@@ -13024,9 +13369,9 @@
       </w:tcPr>
     </w:tblStylePr>
   </w:style>
-  <w:style w:type="table" w:styleId="61">
+  <w:style w:type="table" w:styleId="757">
     <w:name w:val="Grid Table 7 Colorful - Accent 1"/>
-    <w:basedOn w:val="661"/>
+    <w:basedOn w:val="892"/>
     <w:uiPriority w:val="99"/>
     <w:pPr>
       <w:pBdr/>
@@ -13128,11 +13473,11 @@
         <w:tblBorders/>
       </w:tblPr>
       <w:tcPr>
-        <w:shd w:color="ffffff"/>
+        <w:shd w:val="clear" w:color="ffffff"/>
         <w:tcBorders>
-          <w:top w:val="none"/>
-          <w:left w:val="none"/>
-          <w:bottom w:val="none"/>
+          <w:top w:val="none" w:color="000000" w:sz="4" w:space="0"/>
+          <w:left w:val="none" w:color="000000" w:sz="4" w:space="0"/>
+          <w:bottom w:val="none" w:color="000000" w:sz="4" w:space="0"/>
           <w:right w:val="single" w:color="000000" w:themeColor="accent1" w:themeTint="80" w:sz="4" w:space="0"/>
         </w:tcBorders>
       </w:tcPr>
@@ -13155,10 +13500,10 @@
       <w:tcPr>
         <w:shd w:val="clear" w:color="ffffff" w:themeColor="light1" w:fill="ffffff" w:themeFill="light1"/>
         <w:tcBorders>
-          <w:top w:val="none"/>
-          <w:left w:val="none"/>
+          <w:top w:val="none" w:color="000000" w:sz="4" w:space="0"/>
+          <w:left w:val="none" w:color="000000" w:sz="4" w:space="0"/>
           <w:bottom w:val="single" w:color="000000" w:themeColor="accent1" w:themeTint="80" w:sz="4" w:space="0"/>
-          <w:right w:val="none"/>
+          <w:right w:val="none" w:color="000000" w:sz="4" w:space="0"/>
         </w:tcBorders>
       </w:tcPr>
     </w:tblStylePr>
@@ -13178,12 +13523,12 @@
         <w:tblBorders/>
       </w:tblPr>
       <w:tcPr>
-        <w:shd w:color="ffffff"/>
+        <w:shd w:val="clear" w:color="ffffff"/>
         <w:tcBorders>
-          <w:top w:val="none"/>
+          <w:top w:val="none" w:color="000000" w:sz="4" w:space="0"/>
           <w:left w:val="single" w:color="000000" w:themeColor="accent1" w:themeTint="80" w:sz="4" w:space="0"/>
-          <w:bottom w:val="none"/>
-          <w:right w:val="none"/>
+          <w:bottom w:val="none" w:color="000000" w:sz="4" w:space="0"/>
+          <w:right w:val="none" w:color="000000" w:sz="4" w:space="0"/>
         </w:tcBorders>
       </w:tcPr>
     </w:tblStylePr>
@@ -13206,9 +13551,9 @@
         <w:shd w:val="clear" w:color="ffffff" w:themeColor="light1" w:fill="ffffff" w:themeFill="light1"/>
         <w:tcBorders>
           <w:top w:val="single" w:color="000000" w:themeColor="accent1" w:themeTint="80" w:sz="4" w:space="0"/>
-          <w:left w:val="none"/>
-          <w:bottom w:val="none"/>
-          <w:right w:val="none"/>
+          <w:left w:val="none" w:color="000000" w:sz="4" w:space="0"/>
+          <w:bottom w:val="none" w:color="000000" w:sz="4" w:space="0"/>
+          <w:right w:val="none" w:color="000000" w:sz="4" w:space="0"/>
         </w:tcBorders>
       </w:tcPr>
     </w:tblStylePr>
@@ -13278,9 +13623,9 @@
       </w:tcPr>
     </w:tblStylePr>
   </w:style>
-  <w:style w:type="table" w:styleId="62">
+  <w:style w:type="table" w:styleId="758">
     <w:name w:val="Grid Table 7 Colorful - Accent 2"/>
-    <w:basedOn w:val="661"/>
+    <w:basedOn w:val="892"/>
     <w:uiPriority w:val="99"/>
     <w:pPr>
       <w:pBdr/>
@@ -13382,11 +13727,11 @@
         <w:tblBorders/>
       </w:tblPr>
       <w:tcPr>
-        <w:shd w:color="ffffff"/>
+        <w:shd w:val="clear" w:color="ffffff"/>
         <w:tcBorders>
-          <w:top w:val="none"/>
-          <w:left w:val="none"/>
-          <w:bottom w:val="none"/>
+          <w:top w:val="none" w:color="000000" w:sz="4" w:space="0"/>
+          <w:left w:val="none" w:color="000000" w:sz="4" w:space="0"/>
+          <w:bottom w:val="none" w:color="000000" w:sz="4" w:space="0"/>
           <w:right w:val="single" w:color="000000" w:themeColor="accent2" w:themeTint="97" w:sz="4" w:space="0"/>
         </w:tcBorders>
       </w:tcPr>
@@ -13409,10 +13754,10 @@
       <w:tcPr>
         <w:shd w:val="clear" w:color="ffffff" w:themeColor="light1" w:fill="ffffff" w:themeFill="light1"/>
         <w:tcBorders>
-          <w:top w:val="none"/>
-          <w:left w:val="none"/>
+          <w:top w:val="none" w:color="000000" w:sz="4" w:space="0"/>
+          <w:left w:val="none" w:color="000000" w:sz="4" w:space="0"/>
           <w:bottom w:val="single" w:color="000000" w:themeColor="accent2" w:themeTint="97" w:sz="4" w:space="0"/>
-          <w:right w:val="none"/>
+          <w:right w:val="none" w:color="000000" w:sz="4" w:space="0"/>
         </w:tcBorders>
       </w:tcPr>
     </w:tblStylePr>
@@ -13432,12 +13777,12 @@
         <w:tblBorders/>
       </w:tblPr>
       <w:tcPr>
-        <w:shd w:color="ffffff"/>
+        <w:shd w:val="clear" w:color="ffffff"/>
         <w:tcBorders>
-          <w:top w:val="none"/>
+          <w:top w:val="none" w:color="000000" w:sz="4" w:space="0"/>
           <w:left w:val="single" w:color="000000" w:themeColor="accent2" w:themeTint="97" w:sz="4" w:space="0"/>
-          <w:bottom w:val="none"/>
-          <w:right w:val="none"/>
+          <w:bottom w:val="none" w:color="000000" w:sz="4" w:space="0"/>
+          <w:right w:val="none" w:color="000000" w:sz="4" w:space="0"/>
         </w:tcBorders>
       </w:tcPr>
     </w:tblStylePr>
@@ -13460,9 +13805,9 @@
         <w:shd w:val="clear" w:color="ffffff" w:themeColor="light1" w:fill="ffffff" w:themeFill="light1"/>
         <w:tcBorders>
           <w:top w:val="single" w:color="000000" w:themeColor="accent2" w:themeTint="97" w:sz="4" w:space="0"/>
-          <w:left w:val="none"/>
-          <w:bottom w:val="none"/>
-          <w:right w:val="none"/>
+          <w:left w:val="none" w:color="000000" w:sz="4" w:space="0"/>
+          <w:bottom w:val="none" w:color="000000" w:sz="4" w:space="0"/>
+          <w:right w:val="none" w:color="000000" w:sz="4" w:space="0"/>
         </w:tcBorders>
       </w:tcPr>
     </w:tblStylePr>
@@ -13532,9 +13877,9 @@
       </w:tcPr>
     </w:tblStylePr>
   </w:style>
-  <w:style w:type="table" w:styleId="63">
+  <w:style w:type="table" w:styleId="759">
     <w:name w:val="Grid Table 7 Colorful - Accent 3"/>
-    <w:basedOn w:val="661"/>
+    <w:basedOn w:val="892"/>
     <w:uiPriority w:val="99"/>
     <w:pPr>
       <w:pBdr/>
@@ -13636,11 +13981,11 @@
         <w:tblBorders/>
       </w:tblPr>
       <w:tcPr>
-        <w:shd w:color="ffffff"/>
+        <w:shd w:val="clear" w:color="ffffff"/>
         <w:tcBorders>
-          <w:top w:val="none"/>
-          <w:left w:val="none"/>
-          <w:bottom w:val="none"/>
+          <w:top w:val="none" w:color="000000" w:sz="4" w:space="0"/>
+          <w:left w:val="none" w:color="000000" w:sz="4" w:space="0"/>
+          <w:bottom w:val="none" w:color="000000" w:sz="4" w:space="0"/>
           <w:right w:val="single" w:color="000000" w:themeColor="accent3" w:themeTint="FE" w:sz="4" w:space="0"/>
         </w:tcBorders>
       </w:tcPr>
@@ -13663,10 +14008,10 @@
       <w:tcPr>
         <w:shd w:val="clear" w:color="ffffff" w:themeColor="light1" w:fill="ffffff" w:themeFill="light1"/>
         <w:tcBorders>
-          <w:top w:val="none"/>
-          <w:left w:val="none"/>
+          <w:top w:val="none" w:color="000000" w:sz="4" w:space="0"/>
+          <w:left w:val="none" w:color="000000" w:sz="4" w:space="0"/>
           <w:bottom w:val="single" w:color="000000" w:themeColor="accent3" w:themeTint="FE" w:sz="4" w:space="0"/>
-          <w:right w:val="none"/>
+          <w:right w:val="none" w:color="000000" w:sz="4" w:space="0"/>
         </w:tcBorders>
       </w:tcPr>
     </w:tblStylePr>
@@ -13686,12 +14031,12 @@
         <w:tblBorders/>
       </w:tblPr>
       <w:tcPr>
-        <w:shd w:color="ffffff"/>
+        <w:shd w:val="clear" w:color="ffffff"/>
         <w:tcBorders>
-          <w:top w:val="none"/>
+          <w:top w:val="none" w:color="000000" w:sz="4" w:space="0"/>
           <w:left w:val="single" w:color="000000" w:themeColor="accent3" w:themeTint="FE" w:sz="4" w:space="0"/>
-          <w:bottom w:val="none"/>
-          <w:right w:val="none"/>
+          <w:bottom w:val="none" w:color="000000" w:sz="4" w:space="0"/>
+          <w:right w:val="none" w:color="000000" w:sz="4" w:space="0"/>
         </w:tcBorders>
       </w:tcPr>
     </w:tblStylePr>
@@ -13714,9 +14059,9 @@
         <w:shd w:val="clear" w:color="ffffff" w:themeColor="light1" w:fill="ffffff" w:themeFill="light1"/>
         <w:tcBorders>
           <w:top w:val="single" w:color="000000" w:themeColor="accent3" w:themeTint="FE" w:sz="4" w:space="0"/>
-          <w:left w:val="none"/>
-          <w:bottom w:val="none"/>
-          <w:right w:val="none"/>
+          <w:left w:val="none" w:color="000000" w:sz="4" w:space="0"/>
+          <w:bottom w:val="none" w:color="000000" w:sz="4" w:space="0"/>
+          <w:right w:val="none" w:color="000000" w:sz="4" w:space="0"/>
         </w:tcBorders>
       </w:tcPr>
     </w:tblStylePr>
@@ -13786,9 +14131,9 @@
       </w:tcPr>
     </w:tblStylePr>
   </w:style>
-  <w:style w:type="table" w:styleId="64">
+  <w:style w:type="table" w:styleId="760">
     <w:name w:val="Grid Table 7 Colorful - Accent 4"/>
-    <w:basedOn w:val="661"/>
+    <w:basedOn w:val="892"/>
     <w:uiPriority w:val="99"/>
     <w:pPr>
       <w:pBdr/>
@@ -13890,11 +14235,11 @@
         <w:tblBorders/>
       </w:tblPr>
       <w:tcPr>
-        <w:shd w:color="ffffff"/>
+        <w:shd w:val="clear" w:color="ffffff"/>
         <w:tcBorders>
-          <w:top w:val="none"/>
-          <w:left w:val="none"/>
-          <w:bottom w:val="none"/>
+          <w:top w:val="none" w:color="000000" w:sz="4" w:space="0"/>
+          <w:left w:val="none" w:color="000000" w:sz="4" w:space="0"/>
+          <w:bottom w:val="none" w:color="000000" w:sz="4" w:space="0"/>
           <w:right w:val="single" w:color="000000" w:themeColor="accent4" w:themeTint="9A" w:sz="4" w:space="0"/>
         </w:tcBorders>
       </w:tcPr>
@@ -13917,10 +14262,10 @@
       <w:tcPr>
         <w:shd w:val="clear" w:color="ffffff" w:themeColor="light1" w:fill="ffffff" w:themeFill="light1"/>
         <w:tcBorders>
-          <w:top w:val="none"/>
-          <w:left w:val="none"/>
+          <w:top w:val="none" w:color="000000" w:sz="4" w:space="0"/>
+          <w:left w:val="none" w:color="000000" w:sz="4" w:space="0"/>
           <w:bottom w:val="single" w:color="000000" w:themeColor="accent4" w:themeTint="9A" w:sz="4" w:space="0"/>
-          <w:right w:val="none"/>
+          <w:right w:val="none" w:color="000000" w:sz="4" w:space="0"/>
         </w:tcBorders>
       </w:tcPr>
     </w:tblStylePr>
@@ -13940,12 +14285,12 @@
         <w:tblBorders/>
       </w:tblPr>
       <w:tcPr>
-        <w:shd w:color="ffffff"/>
+        <w:shd w:val="clear" w:color="ffffff"/>
         <w:tcBorders>
-          <w:top w:val="none"/>
+          <w:top w:val="none" w:color="000000" w:sz="4" w:space="0"/>
           <w:left w:val="single" w:color="000000" w:themeColor="accent4" w:themeTint="9A" w:sz="4" w:space="0"/>
-          <w:bottom w:val="none"/>
-          <w:right w:val="none"/>
+          <w:bottom w:val="none" w:color="000000" w:sz="4" w:space="0"/>
+          <w:right w:val="none" w:color="000000" w:sz="4" w:space="0"/>
         </w:tcBorders>
       </w:tcPr>
     </w:tblStylePr>
@@ -13968,9 +14313,9 @@
         <w:shd w:val="clear" w:color="ffffff" w:themeColor="light1" w:fill="ffffff" w:themeFill="light1"/>
         <w:tcBorders>
           <w:top w:val="single" w:color="000000" w:themeColor="accent4" w:themeTint="9A" w:sz="4" w:space="0"/>
-          <w:left w:val="none"/>
-          <w:bottom w:val="none"/>
-          <w:right w:val="none"/>
+          <w:left w:val="none" w:color="000000" w:sz="4" w:space="0"/>
+          <w:bottom w:val="none" w:color="000000" w:sz="4" w:space="0"/>
+          <w:right w:val="none" w:color="000000" w:sz="4" w:space="0"/>
         </w:tcBorders>
       </w:tcPr>
     </w:tblStylePr>
@@ -14040,9 +14385,9 @@
       </w:tcPr>
     </w:tblStylePr>
   </w:style>
-  <w:style w:type="table" w:styleId="65">
+  <w:style w:type="table" w:styleId="761">
     <w:name w:val="Grid Table 7 Colorful - Accent 5"/>
-    <w:basedOn w:val="661"/>
+    <w:basedOn w:val="892"/>
     <w:uiPriority w:val="99"/>
     <w:pPr>
       <w:pBdr/>
@@ -14144,11 +14489,11 @@
         <w:tblBorders/>
       </w:tblPr>
       <w:tcPr>
-        <w:shd w:color="ffffff"/>
+        <w:shd w:val="clear" w:color="ffffff"/>
         <w:tcBorders>
-          <w:top w:val="none"/>
-          <w:left w:val="none"/>
-          <w:bottom w:val="none"/>
+          <w:top w:val="none" w:color="000000" w:sz="4" w:space="0"/>
+          <w:left w:val="none" w:color="000000" w:sz="4" w:space="0"/>
+          <w:bottom w:val="none" w:color="000000" w:sz="4" w:space="0"/>
           <w:right w:val="single" w:color="000000" w:themeColor="accent5" w:themeTint="90" w:sz="4" w:space="0"/>
         </w:tcBorders>
       </w:tcPr>
@@ -14171,10 +14516,10 @@
       <w:tcPr>
         <w:shd w:val="clear" w:color="ffffff" w:themeColor="light1" w:fill="ffffff" w:themeFill="light1"/>
         <w:tcBorders>
-          <w:top w:val="none"/>
-          <w:left w:val="none"/>
+          <w:top w:val="none" w:color="000000" w:sz="4" w:space="0"/>
+          <w:left w:val="none" w:color="000000" w:sz="4" w:space="0"/>
           <w:bottom w:val="single" w:color="000000" w:themeColor="accent5" w:themeTint="90" w:sz="4" w:space="0"/>
-          <w:right w:val="none"/>
+          <w:right w:val="none" w:color="000000" w:sz="4" w:space="0"/>
         </w:tcBorders>
       </w:tcPr>
     </w:tblStylePr>
@@ -14194,12 +14539,12 @@
         <w:tblBorders/>
       </w:tblPr>
       <w:tcPr>
-        <w:shd w:color="ffffff"/>
+        <w:shd w:val="clear" w:color="ffffff"/>
         <w:tcBorders>
-          <w:top w:val="none"/>
+          <w:top w:val="none" w:color="000000" w:sz="4" w:space="0"/>
           <w:left w:val="single" w:color="000000" w:themeColor="accent5" w:themeTint="90" w:sz="4" w:space="0"/>
-          <w:bottom w:val="none"/>
-          <w:right w:val="none"/>
+          <w:bottom w:val="none" w:color="000000" w:sz="4" w:space="0"/>
+          <w:right w:val="none" w:color="000000" w:sz="4" w:space="0"/>
         </w:tcBorders>
       </w:tcPr>
     </w:tblStylePr>
@@ -14222,9 +14567,9 @@
         <w:shd w:val="clear" w:color="ffffff" w:themeColor="light1" w:fill="ffffff" w:themeFill="light1"/>
         <w:tcBorders>
           <w:top w:val="single" w:color="000000" w:themeColor="accent5" w:themeTint="90" w:sz="4" w:space="0"/>
-          <w:left w:val="none"/>
-          <w:bottom w:val="none"/>
-          <w:right w:val="none"/>
+          <w:left w:val="none" w:color="000000" w:sz="4" w:space="0"/>
+          <w:bottom w:val="none" w:color="000000" w:sz="4" w:space="0"/>
+          <w:right w:val="none" w:color="000000" w:sz="4" w:space="0"/>
         </w:tcBorders>
       </w:tcPr>
     </w:tblStylePr>
@@ -14294,9 +14639,9 @@
       </w:tcPr>
     </w:tblStylePr>
   </w:style>
-  <w:style w:type="table" w:styleId="66">
+  <w:style w:type="table" w:styleId="762">
     <w:name w:val="Grid Table 7 Colorful - Accent 6"/>
-    <w:basedOn w:val="661"/>
+    <w:basedOn w:val="892"/>
     <w:uiPriority w:val="99"/>
     <w:pPr>
       <w:pBdr/>
@@ -14398,11 +14743,11 @@
         <w:tblBorders/>
       </w:tblPr>
       <w:tcPr>
-        <w:shd w:color="ffffff"/>
+        <w:shd w:val="clear" w:color="ffffff"/>
         <w:tcBorders>
-          <w:top w:val="none"/>
-          <w:left w:val="none"/>
-          <w:bottom w:val="none"/>
+          <w:top w:val="none" w:color="000000" w:sz="4" w:space="0"/>
+          <w:left w:val="none" w:color="000000" w:sz="4" w:space="0"/>
+          <w:bottom w:val="none" w:color="000000" w:sz="4" w:space="0"/>
           <w:right w:val="single" w:color="000000" w:themeColor="accent6" w:themeTint="90" w:sz="4" w:space="0"/>
         </w:tcBorders>
       </w:tcPr>
@@ -14425,10 +14770,10 @@
       <w:tcPr>
         <w:shd w:val="clear" w:color="ffffff" w:themeColor="light1" w:fill="ffffff" w:themeFill="light1"/>
         <w:tcBorders>
-          <w:top w:val="none"/>
-          <w:left w:val="none"/>
+          <w:top w:val="none" w:color="000000" w:sz="4" w:space="0"/>
+          <w:left w:val="none" w:color="000000" w:sz="4" w:space="0"/>
           <w:bottom w:val="single" w:color="000000" w:themeColor="accent6" w:themeTint="90" w:sz="4" w:space="0"/>
-          <w:right w:val="none"/>
+          <w:right w:val="none" w:color="000000" w:sz="4" w:space="0"/>
         </w:tcBorders>
       </w:tcPr>
     </w:tblStylePr>
@@ -14448,12 +14793,12 @@
         <w:tblBorders/>
       </w:tblPr>
       <w:tcPr>
-        <w:shd w:color="ffffff"/>
+        <w:shd w:val="clear" w:color="ffffff"/>
         <w:tcBorders>
-          <w:top w:val="none"/>
+          <w:top w:val="none" w:color="000000" w:sz="4" w:space="0"/>
           <w:left w:val="single" w:color="000000" w:themeColor="accent6" w:themeTint="90" w:sz="4" w:space="0"/>
-          <w:bottom w:val="none"/>
-          <w:right w:val="none"/>
+          <w:bottom w:val="none" w:color="000000" w:sz="4" w:space="0"/>
+          <w:right w:val="none" w:color="000000" w:sz="4" w:space="0"/>
         </w:tcBorders>
       </w:tcPr>
     </w:tblStylePr>
@@ -14476,9 +14821,9 @@
         <w:shd w:val="clear" w:color="ffffff" w:themeColor="light1" w:fill="ffffff" w:themeFill="light1"/>
         <w:tcBorders>
           <w:top w:val="single" w:color="000000" w:themeColor="accent6" w:themeTint="90" w:sz="4" w:space="0"/>
-          <w:left w:val="none"/>
-          <w:bottom w:val="none"/>
-          <w:right w:val="none"/>
+          <w:left w:val="none" w:color="000000" w:sz="4" w:space="0"/>
+          <w:bottom w:val="none" w:color="000000" w:sz="4" w:space="0"/>
+          <w:right w:val="none" w:color="000000" w:sz="4" w:space="0"/>
         </w:tcBorders>
       </w:tcPr>
     </w:tblStylePr>
@@ -14548,9 +14893,9 @@
       </w:tcPr>
     </w:tblStylePr>
   </w:style>
-  <w:style w:type="table" w:styleId="67">
+  <w:style w:type="table" w:styleId="763">
     <w:name w:val="List Table 1 Light"/>
-    <w:basedOn w:val="661"/>
+    <w:basedOn w:val="892"/>
     <w:uiPriority w:val="99"/>
     <w:pPr>
       <w:pBdr/>
@@ -14764,9 +15109,9 @@
       </w:tcPr>
     </w:tblStylePr>
   </w:style>
-  <w:style w:type="table" w:styleId="68">
+  <w:style w:type="table" w:styleId="764">
     <w:name w:val="List Table 1 Light - Accent 1"/>
-    <w:basedOn w:val="661"/>
+    <w:basedOn w:val="892"/>
     <w:uiPriority w:val="99"/>
     <w:pPr>
       <w:pBdr/>
@@ -14980,9 +15325,9 @@
       </w:tcPr>
     </w:tblStylePr>
   </w:style>
-  <w:style w:type="table" w:styleId="69">
+  <w:style w:type="table" w:styleId="765">
     <w:name w:val="List Table 1 Light - Accent 2"/>
-    <w:basedOn w:val="661"/>
+    <w:basedOn w:val="892"/>
     <w:uiPriority w:val="99"/>
     <w:pPr>
       <w:pBdr/>
@@ -15196,9 +15541,9 @@
       </w:tcPr>
     </w:tblStylePr>
   </w:style>
-  <w:style w:type="table" w:styleId="70">
+  <w:style w:type="table" w:styleId="766">
     <w:name w:val="List Table 1 Light - Accent 3"/>
-    <w:basedOn w:val="661"/>
+    <w:basedOn w:val="892"/>
     <w:uiPriority w:val="99"/>
     <w:pPr>
       <w:pBdr/>
@@ -15412,9 +15757,9 @@
       </w:tcPr>
     </w:tblStylePr>
   </w:style>
-  <w:style w:type="table" w:styleId="71">
+  <w:style w:type="table" w:styleId="767">
     <w:name w:val="List Table 1 Light - Accent 4"/>
-    <w:basedOn w:val="661"/>
+    <w:basedOn w:val="892"/>
     <w:uiPriority w:val="99"/>
     <w:pPr>
       <w:pBdr/>
@@ -15628,9 +15973,9 @@
       </w:tcPr>
     </w:tblStylePr>
   </w:style>
-  <w:style w:type="table" w:styleId="72">
+  <w:style w:type="table" w:styleId="768">
     <w:name w:val="List Table 1 Light - Accent 5"/>
-    <w:basedOn w:val="661"/>
+    <w:basedOn w:val="892"/>
     <w:uiPriority w:val="99"/>
     <w:pPr>
       <w:pBdr/>
@@ -15844,9 +16189,9 @@
       </w:tcPr>
     </w:tblStylePr>
   </w:style>
-  <w:style w:type="table" w:styleId="73">
+  <w:style w:type="table" w:styleId="769">
     <w:name w:val="List Table 1 Light - Accent 6"/>
-    <w:basedOn w:val="661"/>
+    <w:basedOn w:val="892"/>
     <w:uiPriority w:val="99"/>
     <w:pPr>
       <w:pBdr/>
@@ -16060,9 +16405,9 @@
       </w:tcPr>
     </w:tblStylePr>
   </w:style>
-  <w:style w:type="table" w:styleId="74">
+  <w:style w:type="table" w:styleId="770">
     <w:name w:val="List Table 2"/>
-    <w:basedOn w:val="661"/>
+    <w:basedOn w:val="892"/>
     <w:uiPriority w:val="99"/>
     <w:pPr>
       <w:pBdr/>
@@ -16298,9 +16643,9 @@
       </w:tcPr>
     </w:tblStylePr>
   </w:style>
-  <w:style w:type="table" w:styleId="75">
+  <w:style w:type="table" w:styleId="771">
     <w:name w:val="List Table 2 - Accent 1"/>
-    <w:basedOn w:val="661"/>
+    <w:basedOn w:val="892"/>
     <w:uiPriority w:val="99"/>
     <w:pPr>
       <w:pBdr/>
@@ -16536,9 +16881,9 @@
       </w:tcPr>
     </w:tblStylePr>
   </w:style>
-  <w:style w:type="table" w:styleId="76">
+  <w:style w:type="table" w:styleId="772">
     <w:name w:val="List Table 2 - Accent 2"/>
-    <w:basedOn w:val="661"/>
+    <w:basedOn w:val="892"/>
     <w:uiPriority w:val="99"/>
     <w:pPr>
       <w:pBdr/>
@@ -16774,9 +17119,9 @@
       </w:tcPr>
     </w:tblStylePr>
   </w:style>
-  <w:style w:type="table" w:styleId="77">
+  <w:style w:type="table" w:styleId="773">
     <w:name w:val="List Table 2 - Accent 3"/>
-    <w:basedOn w:val="661"/>
+    <w:basedOn w:val="892"/>
     <w:uiPriority w:val="99"/>
     <w:pPr>
       <w:pBdr/>
@@ -17012,9 +17357,9 @@
       </w:tcPr>
     </w:tblStylePr>
   </w:style>
-  <w:style w:type="table" w:styleId="78">
+  <w:style w:type="table" w:styleId="774">
     <w:name w:val="List Table 2 - Accent 4"/>
-    <w:basedOn w:val="661"/>
+    <w:basedOn w:val="892"/>
     <w:uiPriority w:val="99"/>
     <w:pPr>
       <w:pBdr/>
@@ -17250,9 +17595,9 @@
       </w:tcPr>
     </w:tblStylePr>
   </w:style>
-  <w:style w:type="table" w:styleId="79">
+  <w:style w:type="table" w:styleId="775">
     <w:name w:val="List Table 2 - Accent 5"/>
-    <w:basedOn w:val="661"/>
+    <w:basedOn w:val="892"/>
     <w:uiPriority w:val="99"/>
     <w:pPr>
       <w:pBdr/>
@@ -17488,9 +17833,9 @@
       </w:tcPr>
     </w:tblStylePr>
   </w:style>
-  <w:style w:type="table" w:styleId="80">
+  <w:style w:type="table" w:styleId="776">
     <w:name w:val="List Table 2 - Accent 6"/>
-    <w:basedOn w:val="661"/>
+    <w:basedOn w:val="892"/>
     <w:uiPriority w:val="99"/>
     <w:pPr>
       <w:pBdr/>
@@ -17726,9 +18071,9 @@
       </w:tcPr>
     </w:tblStylePr>
   </w:style>
-  <w:style w:type="table" w:styleId="81">
+  <w:style w:type="table" w:styleId="777">
     <w:name w:val="List Table 3"/>
-    <w:basedOn w:val="661"/>
+    <w:basedOn w:val="892"/>
     <w:uiPriority w:val="99"/>
     <w:pPr>
       <w:pBdr/>
@@ -17954,9 +18299,9 @@
       </w:tcPr>
     </w:tblStylePr>
   </w:style>
-  <w:style w:type="table" w:styleId="82">
+  <w:style w:type="table" w:styleId="778">
     <w:name w:val="List Table 3 - Accent 1"/>
-    <w:basedOn w:val="661"/>
+    <w:basedOn w:val="892"/>
     <w:uiPriority w:val="99"/>
     <w:pPr>
       <w:pBdr/>
@@ -18182,9 +18527,9 @@
       </w:tcPr>
     </w:tblStylePr>
   </w:style>
-  <w:style w:type="table" w:styleId="83">
+  <w:style w:type="table" w:styleId="779">
     <w:name w:val="List Table 3 - Accent 2"/>
-    <w:basedOn w:val="661"/>
+    <w:basedOn w:val="892"/>
     <w:uiPriority w:val="99"/>
     <w:pPr>
       <w:pBdr/>
@@ -18410,9 +18755,9 @@
       </w:tcPr>
     </w:tblStylePr>
   </w:style>
-  <w:style w:type="table" w:styleId="84">
+  <w:style w:type="table" w:styleId="780">
     <w:name w:val="List Table 3 - Accent 3"/>
-    <w:basedOn w:val="661"/>
+    <w:basedOn w:val="892"/>
     <w:uiPriority w:val="99"/>
     <w:pPr>
       <w:pBdr/>
@@ -18638,9 +18983,9 @@
       </w:tcPr>
     </w:tblStylePr>
   </w:style>
-  <w:style w:type="table" w:styleId="85">
+  <w:style w:type="table" w:styleId="781">
     <w:name w:val="List Table 3 - Accent 4"/>
-    <w:basedOn w:val="661"/>
+    <w:basedOn w:val="892"/>
     <w:uiPriority w:val="99"/>
     <w:pPr>
       <w:pBdr/>
@@ -18866,9 +19211,9 @@
       </w:tcPr>
     </w:tblStylePr>
   </w:style>
-  <w:style w:type="table" w:styleId="86">
+  <w:style w:type="table" w:styleId="782">
     <w:name w:val="List Table 3 - Accent 5"/>
-    <w:basedOn w:val="661"/>
+    <w:basedOn w:val="892"/>
     <w:uiPriority w:val="99"/>
     <w:pPr>
       <w:pBdr/>
@@ -19094,9 +19439,9 @@
       </w:tcPr>
     </w:tblStylePr>
   </w:style>
-  <w:style w:type="table" w:styleId="87">
+  <w:style w:type="table" w:styleId="783">
     <w:name w:val="List Table 3 - Accent 6"/>
-    <w:basedOn w:val="661"/>
+    <w:basedOn w:val="892"/>
     <w:uiPriority w:val="99"/>
     <w:pPr>
       <w:pBdr/>
@@ -19322,9 +19667,9 @@
       </w:tcPr>
     </w:tblStylePr>
   </w:style>
-  <w:style w:type="table" w:styleId="88">
+  <w:style w:type="table" w:styleId="784">
     <w:name w:val="List Table 4"/>
-    <w:basedOn w:val="661"/>
+    <w:basedOn w:val="892"/>
     <w:uiPriority w:val="99"/>
     <w:pPr>
       <w:pBdr/>
@@ -19547,9 +19892,9 @@
       </w:tcPr>
     </w:tblStylePr>
   </w:style>
-  <w:style w:type="table" w:styleId="89">
+  <w:style w:type="table" w:styleId="785">
     <w:name w:val="List Table 4 - Accent 1"/>
-    <w:basedOn w:val="661"/>
+    <w:basedOn w:val="892"/>
     <w:uiPriority w:val="99"/>
     <w:pPr>
       <w:pBdr/>
@@ -19772,9 +20117,9 @@
       </w:tcPr>
     </w:tblStylePr>
   </w:style>
-  <w:style w:type="table" w:styleId="90">
+  <w:style w:type="table" w:styleId="786">
     <w:name w:val="List Table 4 - Accent 2"/>
-    <w:basedOn w:val="661"/>
+    <w:basedOn w:val="892"/>
     <w:uiPriority w:val="99"/>
     <w:pPr>
       <w:pBdr/>
@@ -19997,9 +20342,9 @@
       </w:tcPr>
     </w:tblStylePr>
   </w:style>
-  <w:style w:type="table" w:styleId="91">
+  <w:style w:type="table" w:styleId="787">
     <w:name w:val="List Table 4 - Accent 3"/>
-    <w:basedOn w:val="661"/>
+    <w:basedOn w:val="892"/>
     <w:uiPriority w:val="99"/>
     <w:pPr>
       <w:pBdr/>
@@ -20222,9 +20567,9 @@
       </w:tcPr>
     </w:tblStylePr>
   </w:style>
-  <w:style w:type="table" w:styleId="92">
+  <w:style w:type="table" w:styleId="788">
     <w:name w:val="List Table 4 - Accent 4"/>
-    <w:basedOn w:val="661"/>
+    <w:basedOn w:val="892"/>
     <w:uiPriority w:val="99"/>
     <w:pPr>
       <w:pBdr/>
@@ -20447,9 +20792,9 @@
       </w:tcPr>
     </w:tblStylePr>
   </w:style>
-  <w:style w:type="table" w:styleId="93">
+  <w:style w:type="table" w:styleId="789">
     <w:name w:val="List Table 4 - Accent 5"/>
-    <w:basedOn w:val="661"/>
+    <w:basedOn w:val="892"/>
     <w:uiPriority w:val="99"/>
     <w:pPr>
       <w:pBdr/>
@@ -20672,9 +21017,9 @@
       </w:tcPr>
     </w:tblStylePr>
   </w:style>
-  <w:style w:type="table" w:styleId="94">
+  <w:style w:type="table" w:styleId="790">
     <w:name w:val="List Table 4 - Accent 6"/>
-    <w:basedOn w:val="661"/>
+    <w:basedOn w:val="892"/>
     <w:uiPriority w:val="99"/>
     <w:pPr>
       <w:pBdr/>
@@ -20897,9 +21242,9 @@
       </w:tcPr>
     </w:tblStylePr>
   </w:style>
-  <w:style w:type="table" w:styleId="95">
+  <w:style w:type="table" w:styleId="791">
     <w:name w:val="List Table 5 Dark"/>
-    <w:basedOn w:val="661"/>
+    <w:basedOn w:val="892"/>
     <w:uiPriority w:val="99"/>
     <w:pPr>
       <w:pBdr/>
@@ -21139,9 +21484,9 @@
       </w:tcPr>
     </w:tblStylePr>
   </w:style>
-  <w:style w:type="table" w:styleId="96">
+  <w:style w:type="table" w:styleId="792">
     <w:name w:val="List Table 5 Dark - Accent 1"/>
-    <w:basedOn w:val="661"/>
+    <w:basedOn w:val="892"/>
     <w:uiPriority w:val="99"/>
     <w:pPr>
       <w:pBdr/>
@@ -21381,9 +21726,9 @@
       </w:tcPr>
     </w:tblStylePr>
   </w:style>
-  <w:style w:type="table" w:styleId="97">
+  <w:style w:type="table" w:styleId="793">
     <w:name w:val="List Table 5 Dark - Accent 2"/>
-    <w:basedOn w:val="661"/>
+    <w:basedOn w:val="892"/>
     <w:uiPriority w:val="99"/>
     <w:pPr>
       <w:pBdr/>
@@ -21623,9 +21968,9 @@
       </w:tcPr>
     </w:tblStylePr>
   </w:style>
-  <w:style w:type="table" w:styleId="98">
+  <w:style w:type="table" w:styleId="794">
     <w:name w:val="List Table 5 Dark - Accent 3"/>
-    <w:basedOn w:val="661"/>
+    <w:basedOn w:val="892"/>
     <w:uiPriority w:val="99"/>
     <w:pPr>
       <w:pBdr/>
@@ -21865,9 +22210,9 @@
       </w:tcPr>
     </w:tblStylePr>
   </w:style>
-  <w:style w:type="table" w:styleId="99">
+  <w:style w:type="table" w:styleId="795">
     <w:name w:val="List Table 5 Dark - Accent 4"/>
-    <w:basedOn w:val="661"/>
+    <w:basedOn w:val="892"/>
     <w:uiPriority w:val="99"/>
     <w:pPr>
       <w:pBdr/>
@@ -22107,9 +22452,9 @@
       </w:tcPr>
     </w:tblStylePr>
   </w:style>
-  <w:style w:type="table" w:styleId="100">
+  <w:style w:type="table" w:styleId="796">
     <w:name w:val="List Table 5 Dark - Accent 5"/>
-    <w:basedOn w:val="661"/>
+    <w:basedOn w:val="892"/>
     <w:uiPriority w:val="99"/>
     <w:pPr>
       <w:pBdr/>
@@ -22349,9 +22694,9 @@
       </w:tcPr>
     </w:tblStylePr>
   </w:style>
-  <w:style w:type="table" w:styleId="101">
+  <w:style w:type="table" w:styleId="797">
     <w:name w:val="List Table 5 Dark - Accent 6"/>
-    <w:basedOn w:val="661"/>
+    <w:basedOn w:val="892"/>
     <w:uiPriority w:val="99"/>
     <w:pPr>
       <w:pBdr/>
@@ -22591,9 +22936,9 @@
       </w:tcPr>
     </w:tblStylePr>
   </w:style>
-  <w:style w:type="table" w:styleId="102">
+  <w:style w:type="table" w:styleId="798">
     <w:name w:val="List Table 6 Colorful"/>
-    <w:basedOn w:val="661"/>
+    <w:basedOn w:val="892"/>
     <w:uiPriority w:val="99"/>
     <w:pPr>
       <w:pBdr/>
@@ -22814,9 +23159,9 @@
       </w:tcPr>
     </w:tblStylePr>
   </w:style>
-  <w:style w:type="table" w:styleId="103">
+  <w:style w:type="table" w:styleId="799">
     <w:name w:val="List Table 6 Colorful - Accent 1"/>
-    <w:basedOn w:val="661"/>
+    <w:basedOn w:val="892"/>
     <w:uiPriority w:val="99"/>
     <w:pPr>
       <w:pBdr/>
@@ -23037,9 +23382,9 @@
       </w:tcPr>
     </w:tblStylePr>
   </w:style>
-  <w:style w:type="table" w:styleId="104">
+  <w:style w:type="table" w:styleId="800">
     <w:name w:val="List Table 6 Colorful - Accent 2"/>
-    <w:basedOn w:val="661"/>
+    <w:basedOn w:val="892"/>
     <w:uiPriority w:val="99"/>
     <w:pPr>
       <w:pBdr/>
@@ -23260,9 +23605,9 @@
       </w:tcPr>
     </w:tblStylePr>
   </w:style>
-  <w:style w:type="table" w:styleId="105">
+  <w:style w:type="table" w:styleId="801">
     <w:name w:val="List Table 6 Colorful - Accent 3"/>
-    <w:basedOn w:val="661"/>
+    <w:basedOn w:val="892"/>
     <w:uiPriority w:val="99"/>
     <w:pPr>
       <w:pBdr/>
@@ -23483,9 +23828,9 @@
       </w:tcPr>
     </w:tblStylePr>
   </w:style>
-  <w:style w:type="table" w:styleId="106">
+  <w:style w:type="table" w:styleId="802">
     <w:name w:val="List Table 6 Colorful - Accent 4"/>
-    <w:basedOn w:val="661"/>
+    <w:basedOn w:val="892"/>
     <w:uiPriority w:val="99"/>
     <w:pPr>
       <w:pBdr/>
@@ -23706,9 +24051,9 @@
       </w:tcPr>
     </w:tblStylePr>
   </w:style>
-  <w:style w:type="table" w:styleId="107">
+  <w:style w:type="table" w:styleId="803">
     <w:name w:val="List Table 6 Colorful - Accent 5"/>
-    <w:basedOn w:val="661"/>
+    <w:basedOn w:val="892"/>
     <w:uiPriority w:val="99"/>
     <w:pPr>
       <w:pBdr/>
@@ -23929,9 +24274,9 @@
       </w:tcPr>
     </w:tblStylePr>
   </w:style>
-  <w:style w:type="table" w:styleId="108">
+  <w:style w:type="table" w:styleId="804">
     <w:name w:val="List Table 6 Colorful - Accent 6"/>
-    <w:basedOn w:val="661"/>
+    <w:basedOn w:val="892"/>
     <w:uiPriority w:val="99"/>
     <w:pPr>
       <w:pBdr/>
@@ -24152,9 +24497,9 @@
       </w:tcPr>
     </w:tblStylePr>
   </w:style>
-  <w:style w:type="table" w:styleId="109">
+  <w:style w:type="table" w:styleId="805">
     <w:name w:val="List Table 7 Colorful"/>
-    <w:basedOn w:val="661"/>
+    <w:basedOn w:val="892"/>
     <w:uiPriority w:val="99"/>
     <w:pPr>
       <w:pBdr/>
@@ -24253,11 +24598,11 @@
         <w:tblBorders/>
       </w:tblPr>
       <w:tcPr>
-        <w:shd w:color="ffffff"/>
+        <w:shd w:val="clear" w:color="ffffff"/>
         <w:tcBorders>
-          <w:top w:val="none"/>
-          <w:left w:val="none"/>
-          <w:bottom w:val="none"/>
+          <w:top w:val="none" w:color="000000" w:sz="4" w:space="0"/>
+          <w:left w:val="none" w:color="000000" w:sz="4" w:space="0"/>
+          <w:bottom w:val="none" w:color="000000" w:sz="4" w:space="0"/>
           <w:right w:val="single" w:color="000000" w:themeColor="text1" w:themeTint="80" w:sz="4" w:space="0"/>
         </w:tcBorders>
       </w:tcPr>
@@ -24280,10 +24625,10 @@
       <w:tcPr>
         <w:shd w:val="clear" w:color="ffffff" w:themeColor="light1" w:fill="ffffff" w:themeFill="light1"/>
         <w:tcBorders>
-          <w:top w:val="none"/>
-          <w:left w:val="none"/>
+          <w:top w:val="none" w:color="000000" w:sz="4" w:space="0"/>
+          <w:left w:val="none" w:color="000000" w:sz="4" w:space="0"/>
           <w:bottom w:val="single" w:color="000000" w:themeColor="text1" w:themeTint="80" w:sz="4" w:space="0"/>
-          <w:right w:val="none"/>
+          <w:right w:val="none" w:color="000000" w:sz="4" w:space="0"/>
         </w:tcBorders>
       </w:tcPr>
     </w:tblStylePr>
@@ -24303,12 +24648,12 @@
         <w:tblBorders/>
       </w:tblPr>
       <w:tcPr>
-        <w:shd w:color="ffffff"/>
+        <w:shd w:val="clear" w:color="ffffff"/>
         <w:tcBorders>
-          <w:top w:val="none"/>
+          <w:top w:val="none" w:color="000000" w:sz="4" w:space="0"/>
           <w:left w:val="single" w:color="000000" w:themeColor="text1" w:themeTint="80" w:sz="4" w:space="0"/>
-          <w:bottom w:val="none"/>
-          <w:right w:val="none"/>
+          <w:bottom w:val="none" w:color="000000" w:sz="4" w:space="0"/>
+          <w:right w:val="none" w:color="000000" w:sz="4" w:space="0"/>
         </w:tcBorders>
       </w:tcPr>
     </w:tblStylePr>
@@ -24331,9 +24676,9 @@
         <w:shd w:val="clear" w:color="ffffff" w:themeColor="light1" w:fill="ffffff" w:themeFill="light1"/>
         <w:tcBorders>
           <w:top w:val="single" w:color="000000" w:themeColor="text1" w:themeTint="80" w:sz="4" w:space="0"/>
-          <w:left w:val="none"/>
-          <w:bottom w:val="none"/>
-          <w:right w:val="none"/>
+          <w:left w:val="none" w:color="000000" w:sz="4" w:space="0"/>
+          <w:bottom w:val="none" w:color="000000" w:sz="4" w:space="0"/>
+          <w:right w:val="none" w:color="000000" w:sz="4" w:space="0"/>
         </w:tcBorders>
       </w:tcPr>
     </w:tblStylePr>
@@ -24408,9 +24753,9 @@
       </w:tcPr>
     </w:tblStylePr>
   </w:style>
-  <w:style w:type="table" w:styleId="110">
+  <w:style w:type="table" w:styleId="806">
     <w:name w:val="List Table 7 Colorful - Accent 1"/>
-    <w:basedOn w:val="661"/>
+    <w:basedOn w:val="892"/>
     <w:uiPriority w:val="99"/>
     <w:pPr>
       <w:pBdr/>
@@ -24509,11 +24854,11 @@
         <w:tblBorders/>
       </w:tblPr>
       <w:tcPr>
-        <w:shd w:color="ffffff"/>
+        <w:shd w:val="clear" w:color="ffffff"/>
         <w:tcBorders>
-          <w:top w:val="none"/>
-          <w:left w:val="none"/>
-          <w:bottom w:val="none"/>
+          <w:top w:val="none" w:color="000000" w:sz="4" w:space="0"/>
+          <w:left w:val="none" w:color="000000" w:sz="4" w:space="0"/>
+          <w:bottom w:val="none" w:color="000000" w:sz="4" w:space="0"/>
           <w:right w:val="single" w:color="000000" w:themeColor="accent1" w:sz="4" w:space="0"/>
         </w:tcBorders>
       </w:tcPr>
@@ -24536,10 +24881,10 @@
       <w:tcPr>
         <w:shd w:val="clear" w:color="ffffff" w:themeColor="light1" w:fill="ffffff" w:themeFill="light1"/>
         <w:tcBorders>
-          <w:top w:val="none"/>
-          <w:left w:val="none"/>
+          <w:top w:val="none" w:color="000000" w:sz="4" w:space="0"/>
+          <w:left w:val="none" w:color="000000" w:sz="4" w:space="0"/>
           <w:bottom w:val="single" w:color="000000" w:themeColor="accent1" w:sz="4" w:space="0"/>
-          <w:right w:val="none"/>
+          <w:right w:val="none" w:color="000000" w:sz="4" w:space="0"/>
         </w:tcBorders>
       </w:tcPr>
     </w:tblStylePr>
@@ -24559,12 +24904,12 @@
         <w:tblBorders/>
       </w:tblPr>
       <w:tcPr>
-        <w:shd w:color="ffffff"/>
+        <w:shd w:val="clear" w:color="ffffff"/>
         <w:tcBorders>
-          <w:top w:val="none"/>
+          <w:top w:val="none" w:color="000000" w:sz="4" w:space="0"/>
           <w:left w:val="single" w:color="000000" w:themeColor="accent1" w:sz="4" w:space="0"/>
-          <w:bottom w:val="none"/>
-          <w:right w:val="none"/>
+          <w:bottom w:val="none" w:color="000000" w:sz="4" w:space="0"/>
+          <w:right w:val="none" w:color="000000" w:sz="4" w:space="0"/>
         </w:tcBorders>
       </w:tcPr>
     </w:tblStylePr>
@@ -24587,9 +24932,9 @@
         <w:shd w:val="clear" w:color="ffffff" w:themeColor="light1" w:fill="ffffff" w:themeFill="light1"/>
         <w:tcBorders>
           <w:top w:val="single" w:color="000000" w:themeColor="accent1" w:sz="4" w:space="0"/>
-          <w:left w:val="none"/>
-          <w:bottom w:val="none"/>
-          <w:right w:val="none"/>
+          <w:left w:val="none" w:color="000000" w:sz="4" w:space="0"/>
+          <w:bottom w:val="none" w:color="000000" w:sz="4" w:space="0"/>
+          <w:right w:val="none" w:color="000000" w:sz="4" w:space="0"/>
         </w:tcBorders>
       </w:tcPr>
     </w:tblStylePr>
@@ -24664,9 +25009,9 @@
       </w:tcPr>
     </w:tblStylePr>
   </w:style>
-  <w:style w:type="table" w:styleId="111">
+  <w:style w:type="table" w:styleId="807">
     <w:name w:val="List Table 7 Colorful - Accent 2"/>
-    <w:basedOn w:val="661"/>
+    <w:basedOn w:val="892"/>
     <w:uiPriority w:val="99"/>
     <w:pPr>
       <w:pBdr/>
@@ -24765,11 +25110,11 @@
         <w:tblBorders/>
       </w:tblPr>
       <w:tcPr>
-        <w:shd w:color="ffffff"/>
+        <w:shd w:val="clear" w:color="ffffff"/>
         <w:tcBorders>
-          <w:top w:val="none"/>
-          <w:left w:val="none"/>
-          <w:bottom w:val="none"/>
+          <w:top w:val="none" w:color="000000" w:sz="4" w:space="0"/>
+          <w:left w:val="none" w:color="000000" w:sz="4" w:space="0"/>
+          <w:bottom w:val="none" w:color="000000" w:sz="4" w:space="0"/>
           <w:right w:val="single" w:color="000000" w:themeColor="accent2" w:themeTint="97" w:sz="4" w:space="0"/>
         </w:tcBorders>
       </w:tcPr>
@@ -24792,10 +25137,10 @@
       <w:tcPr>
         <w:shd w:val="clear" w:color="ffffff" w:themeColor="light1" w:fill="ffffff" w:themeFill="light1"/>
         <w:tcBorders>
-          <w:top w:val="none"/>
-          <w:left w:val="none"/>
+          <w:top w:val="none" w:color="000000" w:sz="4" w:space="0"/>
+          <w:left w:val="none" w:color="000000" w:sz="4" w:space="0"/>
           <w:bottom w:val="single" w:color="000000" w:themeColor="accent2" w:themeTint="97" w:sz="4" w:space="0"/>
-          <w:right w:val="none"/>
+          <w:right w:val="none" w:color="000000" w:sz="4" w:space="0"/>
         </w:tcBorders>
       </w:tcPr>
     </w:tblStylePr>
@@ -24815,12 +25160,12 @@
         <w:tblBorders/>
       </w:tblPr>
       <w:tcPr>
-        <w:shd w:color="ffffff"/>
+        <w:shd w:val="clear" w:color="ffffff"/>
         <w:tcBorders>
-          <w:top w:val="none"/>
+          <w:top w:val="none" w:color="000000" w:sz="4" w:space="0"/>
           <w:left w:val="single" w:color="000000" w:themeColor="accent2" w:themeTint="97" w:sz="4" w:space="0"/>
-          <w:bottom w:val="none"/>
-          <w:right w:val="none"/>
+          <w:bottom w:val="none" w:color="000000" w:sz="4" w:space="0"/>
+          <w:right w:val="none" w:color="000000" w:sz="4" w:space="0"/>
         </w:tcBorders>
       </w:tcPr>
     </w:tblStylePr>
@@ -24843,9 +25188,9 @@
         <w:shd w:val="clear" w:color="ffffff" w:themeColor="light1" w:fill="ffffff" w:themeFill="light1"/>
         <w:tcBorders>
           <w:top w:val="single" w:color="000000" w:themeColor="accent2" w:themeTint="97" w:sz="4" w:space="0"/>
-          <w:left w:val="none"/>
-          <w:bottom w:val="none"/>
-          <w:right w:val="none"/>
+          <w:left w:val="none" w:color="000000" w:sz="4" w:space="0"/>
+          <w:bottom w:val="none" w:color="000000" w:sz="4" w:space="0"/>
+          <w:right w:val="none" w:color="000000" w:sz="4" w:space="0"/>
         </w:tcBorders>
       </w:tcPr>
     </w:tblStylePr>
@@ -24920,9 +25265,9 @@
       </w:tcPr>
     </w:tblStylePr>
   </w:style>
-  <w:style w:type="table" w:styleId="112">
+  <w:style w:type="table" w:styleId="808">
     <w:name w:val="List Table 7 Colorful - Accent 3"/>
-    <w:basedOn w:val="661"/>
+    <w:basedOn w:val="892"/>
     <w:uiPriority w:val="99"/>
     <w:pPr>
       <w:pBdr/>
@@ -25021,11 +25366,11 @@
         <w:tblBorders/>
       </w:tblPr>
       <w:tcPr>
-        <w:shd w:color="ffffff"/>
+        <w:shd w:val="clear" w:color="ffffff"/>
         <w:tcBorders>
-          <w:top w:val="none"/>
-          <w:left w:val="none"/>
-          <w:bottom w:val="none"/>
+          <w:top w:val="none" w:color="000000" w:sz="4" w:space="0"/>
+          <w:left w:val="none" w:color="000000" w:sz="4" w:space="0"/>
+          <w:bottom w:val="none" w:color="000000" w:sz="4" w:space="0"/>
           <w:right w:val="single" w:color="000000" w:themeColor="accent3" w:themeTint="98" w:sz="4" w:space="0"/>
         </w:tcBorders>
       </w:tcPr>
@@ -25048,10 +25393,10 @@
       <w:tcPr>
         <w:shd w:val="clear" w:color="ffffff" w:themeColor="light1" w:fill="ffffff" w:themeFill="light1"/>
         <w:tcBorders>
-          <w:top w:val="none"/>
-          <w:left w:val="none"/>
+          <w:top w:val="none" w:color="000000" w:sz="4" w:space="0"/>
+          <w:left w:val="none" w:color="000000" w:sz="4" w:space="0"/>
           <w:bottom w:val="single" w:color="000000" w:themeColor="accent3" w:themeTint="98" w:sz="4" w:space="0"/>
-          <w:right w:val="none"/>
+          <w:right w:val="none" w:color="000000" w:sz="4" w:space="0"/>
         </w:tcBorders>
       </w:tcPr>
     </w:tblStylePr>
@@ -25071,12 +25416,12 @@
         <w:tblBorders/>
       </w:tblPr>
       <w:tcPr>
-        <w:shd w:color="ffffff"/>
+        <w:shd w:val="clear" w:color="ffffff"/>
         <w:tcBorders>
-          <w:top w:val="none"/>
+          <w:top w:val="none" w:color="000000" w:sz="4" w:space="0"/>
           <w:left w:val="single" w:color="000000" w:themeColor="accent3" w:themeTint="98" w:sz="4" w:space="0"/>
-          <w:bottom w:val="none"/>
-          <w:right w:val="none"/>
+          <w:bottom w:val="none" w:color="000000" w:sz="4" w:space="0"/>
+          <w:right w:val="none" w:color="000000" w:sz="4" w:space="0"/>
         </w:tcBorders>
       </w:tcPr>
     </w:tblStylePr>
@@ -25099,9 +25444,9 @@
         <w:shd w:val="clear" w:color="ffffff" w:themeColor="light1" w:fill="ffffff" w:themeFill="light1"/>
         <w:tcBorders>
           <w:top w:val="single" w:color="000000" w:themeColor="accent3" w:themeTint="98" w:sz="4" w:space="0"/>
-          <w:left w:val="none"/>
-          <w:bottom w:val="none"/>
-          <w:right w:val="none"/>
+          <w:left w:val="none" w:color="000000" w:sz="4" w:space="0"/>
+          <w:bottom w:val="none" w:color="000000" w:sz="4" w:space="0"/>
+          <w:right w:val="none" w:color="000000" w:sz="4" w:space="0"/>
         </w:tcBorders>
       </w:tcPr>
     </w:tblStylePr>
@@ -25176,9 +25521,9 @@
       </w:tcPr>
     </w:tblStylePr>
   </w:style>
-  <w:style w:type="table" w:styleId="113">
+  <w:style w:type="table" w:styleId="809">
     <w:name w:val="List Table 7 Colorful - Accent 4"/>
-    <w:basedOn w:val="661"/>
+    <w:basedOn w:val="892"/>
     <w:uiPriority w:val="99"/>
     <w:pPr>
       <w:pBdr/>
@@ -25277,11 +25622,11 @@
         <w:tblBorders/>
       </w:tblPr>
       <w:tcPr>
-        <w:shd w:color="ffffff"/>
+        <w:shd w:val="clear" w:color="ffffff"/>
         <w:tcBorders>
-          <w:top w:val="none"/>
-          <w:left w:val="none"/>
-          <w:bottom w:val="none"/>
+          <w:top w:val="none" w:color="000000" w:sz="4" w:space="0"/>
+          <w:left w:val="none" w:color="000000" w:sz="4" w:space="0"/>
+          <w:bottom w:val="none" w:color="000000" w:sz="4" w:space="0"/>
           <w:right w:val="single" w:color="000000" w:themeColor="accent4" w:themeTint="9A" w:sz="4" w:space="0"/>
         </w:tcBorders>
       </w:tcPr>
@@ -25304,10 +25649,10 @@
       <w:tcPr>
         <w:shd w:val="clear" w:color="ffffff" w:themeColor="light1" w:fill="ffffff" w:themeFill="light1"/>
         <w:tcBorders>
-          <w:top w:val="none"/>
-          <w:left w:val="none"/>
+          <w:top w:val="none" w:color="000000" w:sz="4" w:space="0"/>
+          <w:left w:val="none" w:color="000000" w:sz="4" w:space="0"/>
           <w:bottom w:val="single" w:color="000000" w:themeColor="accent4" w:themeTint="9A" w:sz="4" w:space="0"/>
-          <w:right w:val="none"/>
+          <w:right w:val="none" w:color="000000" w:sz="4" w:space="0"/>
         </w:tcBorders>
       </w:tcPr>
     </w:tblStylePr>
@@ -25327,12 +25672,12 @@
         <w:tblBorders/>
       </w:tblPr>
       <w:tcPr>
-        <w:shd w:color="ffffff"/>
+        <w:shd w:val="clear" w:color="ffffff"/>
         <w:tcBorders>
-          <w:top w:val="none"/>
+          <w:top w:val="none" w:color="000000" w:sz="4" w:space="0"/>
           <w:left w:val="single" w:color="000000" w:themeColor="accent4" w:themeTint="9A" w:sz="4" w:space="0"/>
-          <w:bottom w:val="none"/>
-          <w:right w:val="none"/>
+          <w:bottom w:val="none" w:color="000000" w:sz="4" w:space="0"/>
+          <w:right w:val="none" w:color="000000" w:sz="4" w:space="0"/>
         </w:tcBorders>
       </w:tcPr>
     </w:tblStylePr>
@@ -25355,9 +25700,9 @@
         <w:shd w:val="clear" w:color="ffffff" w:themeColor="light1" w:fill="ffffff" w:themeFill="light1"/>
         <w:tcBorders>
           <w:top w:val="single" w:color="000000" w:themeColor="accent4" w:themeTint="9A" w:sz="4" w:space="0"/>
-          <w:left w:val="none"/>
-          <w:bottom w:val="none"/>
-          <w:right w:val="none"/>
+          <w:left w:val="none" w:color="000000" w:sz="4" w:space="0"/>
+          <w:bottom w:val="none" w:color="000000" w:sz="4" w:space="0"/>
+          <w:right w:val="none" w:color="000000" w:sz="4" w:space="0"/>
         </w:tcBorders>
       </w:tcPr>
     </w:tblStylePr>
@@ -25432,9 +25777,9 @@
       </w:tcPr>
     </w:tblStylePr>
   </w:style>
-  <w:style w:type="table" w:styleId="114">
+  <w:style w:type="table" w:styleId="810">
     <w:name w:val="List Table 7 Colorful - Accent 5"/>
-    <w:basedOn w:val="661"/>
+    <w:basedOn w:val="892"/>
     <w:uiPriority w:val="99"/>
     <w:pPr>
       <w:pBdr/>
@@ -25533,11 +25878,11 @@
         <w:tblBorders/>
       </w:tblPr>
       <w:tcPr>
-        <w:shd w:color="ffffff"/>
+        <w:shd w:val="clear" w:color="ffffff"/>
         <w:tcBorders>
-          <w:top w:val="none"/>
-          <w:left w:val="none"/>
-          <w:bottom w:val="none"/>
+          <w:top w:val="none" w:color="000000" w:sz="4" w:space="0"/>
+          <w:left w:val="none" w:color="000000" w:sz="4" w:space="0"/>
+          <w:bottom w:val="none" w:color="000000" w:sz="4" w:space="0"/>
           <w:right w:val="single" w:color="000000" w:themeColor="accent5" w:themeTint="9A" w:sz="4" w:space="0"/>
         </w:tcBorders>
       </w:tcPr>
@@ -25560,10 +25905,10 @@
       <w:tcPr>
         <w:shd w:val="clear" w:color="ffffff" w:themeColor="light1" w:fill="ffffff" w:themeFill="light1"/>
         <w:tcBorders>
-          <w:top w:val="none"/>
-          <w:left w:val="none"/>
+          <w:top w:val="none" w:color="000000" w:sz="4" w:space="0"/>
+          <w:left w:val="none" w:color="000000" w:sz="4" w:space="0"/>
           <w:bottom w:val="single" w:color="000000" w:themeColor="accent5" w:themeTint="9A" w:sz="4" w:space="0"/>
-          <w:right w:val="none"/>
+          <w:right w:val="none" w:color="000000" w:sz="4" w:space="0"/>
         </w:tcBorders>
       </w:tcPr>
     </w:tblStylePr>
@@ -25583,12 +25928,12 @@
         <w:tblBorders/>
       </w:tblPr>
       <w:tcPr>
-        <w:shd w:color="ffffff"/>
+        <w:shd w:val="clear" w:color="ffffff"/>
         <w:tcBorders>
-          <w:top w:val="none"/>
+          <w:top w:val="none" w:color="000000" w:sz="4" w:space="0"/>
           <w:left w:val="single" w:color="000000" w:themeColor="accent5" w:themeTint="9A" w:sz="4" w:space="0"/>
-          <w:bottom w:val="none"/>
-          <w:right w:val="none"/>
+          <w:bottom w:val="none" w:color="000000" w:sz="4" w:space="0"/>
+          <w:right w:val="none" w:color="000000" w:sz="4" w:space="0"/>
         </w:tcBorders>
       </w:tcPr>
     </w:tblStylePr>
@@ -25611,9 +25956,9 @@
         <w:shd w:val="clear" w:color="ffffff" w:themeColor="light1" w:fill="ffffff" w:themeFill="light1"/>
         <w:tcBorders>
           <w:top w:val="single" w:color="000000" w:themeColor="accent5" w:themeTint="9A" w:sz="4" w:space="0"/>
-          <w:left w:val="none"/>
-          <w:bottom w:val="none"/>
-          <w:right w:val="none"/>
+          <w:left w:val="none" w:color="000000" w:sz="4" w:space="0"/>
+          <w:bottom w:val="none" w:color="000000" w:sz="4" w:space="0"/>
+          <w:right w:val="none" w:color="000000" w:sz="4" w:space="0"/>
         </w:tcBorders>
       </w:tcPr>
     </w:tblStylePr>
@@ -25688,9 +26033,9 @@
       </w:tcPr>
     </w:tblStylePr>
   </w:style>
-  <w:style w:type="table" w:styleId="115">
+  <w:style w:type="table" w:styleId="811">
     <w:name w:val="List Table 7 Colorful - Accent 6"/>
-    <w:basedOn w:val="661"/>
+    <w:basedOn w:val="892"/>
     <w:uiPriority w:val="99"/>
     <w:pPr>
       <w:pBdr/>
@@ -25789,11 +26134,11 @@
         <w:tblBorders/>
       </w:tblPr>
       <w:tcPr>
-        <w:shd w:color="ffffff"/>
+        <w:shd w:val="clear" w:color="ffffff"/>
         <w:tcBorders>
-          <w:top w:val="none"/>
-          <w:left w:val="none"/>
-          <w:bottom w:val="none"/>
+          <w:top w:val="none" w:color="000000" w:sz="4" w:space="0"/>
+          <w:left w:val="none" w:color="000000" w:sz="4" w:space="0"/>
+          <w:bottom w:val="none" w:color="000000" w:sz="4" w:space="0"/>
           <w:right w:val="single" w:color="000000" w:themeColor="accent6" w:themeTint="98" w:sz="4" w:space="0"/>
         </w:tcBorders>
       </w:tcPr>
@@ -25816,10 +26161,10 @@
       <w:tcPr>
         <w:shd w:val="clear" w:color="ffffff" w:themeColor="light1" w:fill="ffffff" w:themeFill="light1"/>
         <w:tcBorders>
-          <w:top w:val="none"/>
-          <w:left w:val="none"/>
+          <w:top w:val="none" w:color="000000" w:sz="4" w:space="0"/>
+          <w:left w:val="none" w:color="000000" w:sz="4" w:space="0"/>
           <w:bottom w:val="single" w:color="000000" w:themeColor="accent6" w:themeTint="98" w:sz="4" w:space="0"/>
-          <w:right w:val="none"/>
+          <w:right w:val="none" w:color="000000" w:sz="4" w:space="0"/>
         </w:tcBorders>
       </w:tcPr>
     </w:tblStylePr>
@@ -25839,12 +26184,12 @@
         <w:tblBorders/>
       </w:tblPr>
       <w:tcPr>
-        <w:shd w:color="ffffff"/>
+        <w:shd w:val="clear" w:color="ffffff"/>
         <w:tcBorders>
-          <w:top w:val="none"/>
+          <w:top w:val="none" w:color="000000" w:sz="4" w:space="0"/>
           <w:left w:val="single" w:color="000000" w:themeColor="accent6" w:themeTint="98" w:sz="4" w:space="0"/>
-          <w:bottom w:val="none"/>
-          <w:right w:val="none"/>
+          <w:bottom w:val="none" w:color="000000" w:sz="4" w:space="0"/>
+          <w:right w:val="none" w:color="000000" w:sz="4" w:space="0"/>
         </w:tcBorders>
       </w:tcPr>
     </w:tblStylePr>
@@ -25867,9 +26212,9 @@
         <w:shd w:val="clear" w:color="ffffff" w:themeColor="light1" w:fill="ffffff" w:themeFill="light1"/>
         <w:tcBorders>
           <w:top w:val="single" w:color="000000" w:themeColor="accent6" w:themeTint="98" w:sz="4" w:space="0"/>
-          <w:left w:val="none"/>
-          <w:bottom w:val="none"/>
-          <w:right w:val="none"/>
+          <w:left w:val="none" w:color="000000" w:sz="4" w:space="0"/>
+          <w:bottom w:val="none" w:color="000000" w:sz="4" w:space="0"/>
+          <w:right w:val="none" w:color="000000" w:sz="4" w:space="0"/>
         </w:tcBorders>
       </w:tcPr>
     </w:tblStylePr>
@@ -25944,9 +26289,9 @@
       </w:tcPr>
     </w:tblStylePr>
   </w:style>
-  <w:style w:type="table" w:styleId="116">
+  <w:style w:type="table" w:styleId="812">
     <w:name w:val="Lined - Accent"/>
-    <w:basedOn w:val="661"/>
+    <w:basedOn w:val="892"/>
     <w:uiPriority w:val="99"/>
     <w:pPr>
       <w:pBdr/>
@@ -26181,9 +26526,9 @@
       </w:tcPr>
     </w:tblStylePr>
   </w:style>
-  <w:style w:type="table" w:styleId="117">
+  <w:style w:type="table" w:styleId="813">
     <w:name w:val="Lined - Accent 1"/>
-    <w:basedOn w:val="661"/>
+    <w:basedOn w:val="892"/>
     <w:uiPriority w:val="99"/>
     <w:pPr>
       <w:pBdr/>
@@ -26418,9 +26763,9 @@
       </w:tcPr>
     </w:tblStylePr>
   </w:style>
-  <w:style w:type="table" w:styleId="118">
+  <w:style w:type="table" w:styleId="814">
     <w:name w:val="Lined - Accent 2"/>
-    <w:basedOn w:val="661"/>
+    <w:basedOn w:val="892"/>
     <w:uiPriority w:val="99"/>
     <w:pPr>
       <w:pBdr/>
@@ -26655,9 +27000,9 @@
       </w:tcPr>
     </w:tblStylePr>
   </w:style>
-  <w:style w:type="table" w:styleId="119">
+  <w:style w:type="table" w:styleId="815">
     <w:name w:val="Lined - Accent 3"/>
-    <w:basedOn w:val="661"/>
+    <w:basedOn w:val="892"/>
     <w:uiPriority w:val="99"/>
     <w:pPr>
       <w:pBdr/>
@@ -26892,9 +27237,9 @@
       </w:tcPr>
     </w:tblStylePr>
   </w:style>
-  <w:style w:type="table" w:styleId="120">
+  <w:style w:type="table" w:styleId="816">
     <w:name w:val="Lined - Accent 4"/>
-    <w:basedOn w:val="661"/>
+    <w:basedOn w:val="892"/>
     <w:uiPriority w:val="99"/>
     <w:pPr>
       <w:pBdr/>
@@ -27129,9 +27474,9 @@
       </w:tcPr>
     </w:tblStylePr>
   </w:style>
-  <w:style w:type="table" w:styleId="121">
+  <w:style w:type="table" w:styleId="817">
     <w:name w:val="Lined - Accent 5"/>
-    <w:basedOn w:val="661"/>
+    <w:basedOn w:val="892"/>
     <w:uiPriority w:val="99"/>
     <w:pPr>
       <w:pBdr/>
@@ -27366,9 +27711,9 @@
       </w:tcPr>
     </w:tblStylePr>
   </w:style>
-  <w:style w:type="table" w:styleId="122">
+  <w:style w:type="table" w:styleId="818">
     <w:name w:val="Lined - Accent 6"/>
-    <w:basedOn w:val="661"/>
+    <w:basedOn w:val="892"/>
     <w:uiPriority w:val="99"/>
     <w:pPr>
       <w:pBdr/>
@@ -27603,9 +27948,9 @@
       </w:tcPr>
     </w:tblStylePr>
   </w:style>
-  <w:style w:type="table" w:styleId="123">
+  <w:style w:type="table" w:styleId="819">
     <w:name w:val="Bordered &amp; Lined - Accent"/>
-    <w:basedOn w:val="661"/>
+    <w:basedOn w:val="892"/>
     <w:uiPriority w:val="99"/>
     <w:pPr>
       <w:pBdr/>
@@ -27847,9 +28192,9 @@
       </w:tcPr>
     </w:tblStylePr>
   </w:style>
-  <w:style w:type="table" w:styleId="124">
+  <w:style w:type="table" w:styleId="820">
     <w:name w:val="Bordered &amp; Lined - Accent 1"/>
-    <w:basedOn w:val="661"/>
+    <w:basedOn w:val="892"/>
     <w:uiPriority w:val="99"/>
     <w:pPr>
       <w:pBdr/>
@@ -28091,9 +28436,9 @@
       </w:tcPr>
     </w:tblStylePr>
   </w:style>
-  <w:style w:type="table" w:styleId="125">
+  <w:style w:type="table" w:styleId="821">
     <w:name w:val="Bordered &amp; Lined - Accent 2"/>
-    <w:basedOn w:val="661"/>
+    <w:basedOn w:val="892"/>
     <w:uiPriority w:val="99"/>
     <w:pPr>
       <w:pBdr/>
@@ -28335,9 +28680,9 @@
       </w:tcPr>
     </w:tblStylePr>
   </w:style>
-  <w:style w:type="table" w:styleId="126">
+  <w:style w:type="table" w:styleId="822">
     <w:name w:val="Bordered &amp; Lined - Accent 3"/>
-    <w:basedOn w:val="661"/>
+    <w:basedOn w:val="892"/>
     <w:uiPriority w:val="99"/>
     <w:pPr>
       <w:pBdr/>
@@ -28579,9 +28924,9 @@
       </w:tcPr>
     </w:tblStylePr>
   </w:style>
-  <w:style w:type="table" w:styleId="127">
+  <w:style w:type="table" w:styleId="823">
     <w:name w:val="Bordered &amp; Lined - Accent 4"/>
-    <w:basedOn w:val="661"/>
+    <w:basedOn w:val="892"/>
     <w:uiPriority w:val="99"/>
     <w:pPr>
       <w:pBdr/>
@@ -28823,9 +29168,9 @@
       </w:tcPr>
     </w:tblStylePr>
   </w:style>
-  <w:style w:type="table" w:styleId="128">
+  <w:style w:type="table" w:styleId="824">
     <w:name w:val="Bordered &amp; Lined - Accent 5"/>
-    <w:basedOn w:val="661"/>
+    <w:basedOn w:val="892"/>
     <w:uiPriority w:val="99"/>
     <w:pPr>
       <w:pBdr/>
@@ -29067,9 +29412,9 @@
       </w:tcPr>
     </w:tblStylePr>
   </w:style>
-  <w:style w:type="table" w:styleId="129">
+  <w:style w:type="table" w:styleId="825">
     <w:name w:val="Bordered &amp; Lined - Accent 6"/>
-    <w:basedOn w:val="661"/>
+    <w:basedOn w:val="892"/>
     <w:uiPriority w:val="99"/>
     <w:pPr>
       <w:pBdr/>
@@ -29311,9 +29656,9 @@
       </w:tcPr>
     </w:tblStylePr>
   </w:style>
-  <w:style w:type="table" w:styleId="130">
+  <w:style w:type="table" w:styleId="826">
     <w:name w:val="Bordered"/>
-    <w:basedOn w:val="661"/>
+    <w:basedOn w:val="892"/>
     <w:uiPriority w:val="99"/>
     <w:pPr>
       <w:pBdr/>
@@ -29542,9 +29887,9 @@
       </w:tcPr>
     </w:tblStylePr>
   </w:style>
-  <w:style w:type="table" w:styleId="131">
+  <w:style w:type="table" w:styleId="827">
     <w:name w:val="Bordered - Accent 1"/>
-    <w:basedOn w:val="661"/>
+    <w:basedOn w:val="892"/>
     <w:uiPriority w:val="99"/>
     <w:pPr>
       <w:pBdr/>
@@ -29773,9 +30118,9 @@
       </w:tcPr>
     </w:tblStylePr>
   </w:style>
-  <w:style w:type="table" w:styleId="132">
+  <w:style w:type="table" w:styleId="828">
     <w:name w:val="Bordered - Accent 2"/>
-    <w:basedOn w:val="661"/>
+    <w:basedOn w:val="892"/>
     <w:uiPriority w:val="99"/>
     <w:pPr>
       <w:pBdr/>
@@ -30004,9 +30349,9 @@
       </w:tcPr>
     </w:tblStylePr>
   </w:style>
-  <w:style w:type="table" w:styleId="133">
+  <w:style w:type="table" w:styleId="829">
     <w:name w:val="Bordered - Accent 3"/>
-    <w:basedOn w:val="661"/>
+    <w:basedOn w:val="892"/>
     <w:uiPriority w:val="99"/>
     <w:pPr>
       <w:pBdr/>
@@ -30235,9 +30580,9 @@
       </w:tcPr>
     </w:tblStylePr>
   </w:style>
-  <w:style w:type="table" w:styleId="134">
+  <w:style w:type="table" w:styleId="830">
     <w:name w:val="Bordered - Accent 4"/>
-    <w:basedOn w:val="661"/>
+    <w:basedOn w:val="892"/>
     <w:uiPriority w:val="99"/>
     <w:pPr>
       <w:pBdr/>
@@ -30466,9 +30811,9 @@
       </w:tcPr>
     </w:tblStylePr>
   </w:style>
-  <w:style w:type="table" w:styleId="135">
+  <w:style w:type="table" w:styleId="831">
     <w:name w:val="Bordered - Accent 5"/>
-    <w:basedOn w:val="661"/>
+    <w:basedOn w:val="892"/>
     <w:uiPriority w:val="99"/>
     <w:pPr>
       <w:pBdr/>
@@ -30697,9 +31042,9 @@
       </w:tcPr>
     </w:tblStylePr>
   </w:style>
-  <w:style w:type="table" w:styleId="136">
+  <w:style w:type="table" w:styleId="832">
     <w:name w:val="Bordered - Accent 6"/>
-    <w:basedOn w:val="661"/>
+    <w:basedOn w:val="892"/>
     <w:uiPriority w:val="99"/>
     <w:pPr>
       <w:pBdr/>
@@ -30928,11 +31273,11 @@
       </w:tcPr>
     </w:tblStylePr>
   </w:style>
-  <w:style w:type="paragraph" w:styleId="138">
+  <w:style w:type="paragraph" w:styleId="833">
     <w:name w:val="Heading 1"/>
-    <w:basedOn w:val="660"/>
-    <w:next w:val="660"/>
-    <w:link w:val="149"/>
+    <w:basedOn w:val="891"/>
+    <w:next w:val="891"/>
+    <w:link w:val="843"/>
     <w:uiPriority w:val="9"/>
     <w:qFormat/>
     <w:pPr>
@@ -30950,11 +31295,11 @@
       <w:szCs w:val="40"/>
     </w:rPr>
   </w:style>
-  <w:style w:type="paragraph" w:styleId="139">
+  <w:style w:type="paragraph" w:styleId="834">
     <w:name w:val="Heading 2"/>
-    <w:basedOn w:val="660"/>
-    <w:next w:val="660"/>
-    <w:link w:val="150"/>
+    <w:basedOn w:val="891"/>
+    <w:next w:val="891"/>
+    <w:link w:val="844"/>
     <w:uiPriority w:val="9"/>
     <w:unhideWhenUsed/>
     <w:qFormat/>
@@ -30973,11 +31318,11 @@
       <w:szCs w:val="32"/>
     </w:rPr>
   </w:style>
-  <w:style w:type="paragraph" w:styleId="140">
+  <w:style w:type="paragraph" w:styleId="835">
     <w:name w:val="Heading 3"/>
-    <w:basedOn w:val="660"/>
-    <w:next w:val="660"/>
-    <w:link w:val="151"/>
+    <w:basedOn w:val="891"/>
+    <w:next w:val="891"/>
+    <w:link w:val="845"/>
     <w:uiPriority w:val="9"/>
     <w:unhideWhenUsed/>
     <w:qFormat/>
@@ -30996,11 +31341,11 @@
       <w:szCs w:val="28"/>
     </w:rPr>
   </w:style>
-  <w:style w:type="paragraph" w:styleId="141">
+  <w:style w:type="paragraph" w:styleId="836">
     <w:name w:val="Heading 4"/>
-    <w:basedOn w:val="660"/>
-    <w:next w:val="660"/>
-    <w:link w:val="152"/>
+    <w:basedOn w:val="891"/>
+    <w:next w:val="891"/>
+    <w:link w:val="846"/>
     <w:uiPriority w:val="9"/>
     <w:unhideWhenUsed/>
     <w:qFormat/>
@@ -31019,11 +31364,11 @@
       <w:color w:val="0f4761" w:themeColor="accent1" w:themeShade="BF"/>
     </w:rPr>
   </w:style>
-  <w:style w:type="paragraph" w:styleId="142">
+  <w:style w:type="paragraph" w:styleId="837">
     <w:name w:val="Heading 5"/>
-    <w:basedOn w:val="660"/>
-    <w:next w:val="660"/>
-    <w:link w:val="153"/>
+    <w:basedOn w:val="891"/>
+    <w:next w:val="891"/>
+    <w:link w:val="847"/>
     <w:uiPriority w:val="9"/>
     <w:unhideWhenUsed/>
     <w:qFormat/>
@@ -31040,11 +31385,11 @@
       <w:color w:val="0f4761" w:themeColor="accent1" w:themeShade="BF"/>
     </w:rPr>
   </w:style>
-  <w:style w:type="paragraph" w:styleId="143">
+  <w:style w:type="paragraph" w:styleId="838">
     <w:name w:val="Heading 6"/>
-    <w:basedOn w:val="660"/>
-    <w:next w:val="660"/>
-    <w:link w:val="154"/>
+    <w:basedOn w:val="891"/>
+    <w:next w:val="891"/>
+    <w:link w:val="848"/>
     <w:uiPriority w:val="9"/>
     <w:unhideWhenUsed/>
     <w:qFormat/>
@@ -31063,11 +31408,11 @@
       <w:color w:val="595959" w:themeColor="text1" w:themeTint="A6"/>
     </w:rPr>
   </w:style>
-  <w:style w:type="paragraph" w:styleId="144">
+  <w:style w:type="paragraph" w:styleId="839">
     <w:name w:val="Heading 7"/>
-    <w:basedOn w:val="660"/>
-    <w:next w:val="660"/>
-    <w:link w:val="155"/>
+    <w:basedOn w:val="891"/>
+    <w:next w:val="891"/>
+    <w:link w:val="849"/>
     <w:uiPriority w:val="9"/>
     <w:unhideWhenUsed/>
     <w:qFormat/>
@@ -31084,11 +31429,11 @@
       <w:color w:val="595959" w:themeColor="text1" w:themeTint="A6"/>
     </w:rPr>
   </w:style>
-  <w:style w:type="paragraph" w:styleId="145">
+  <w:style w:type="paragraph" w:styleId="840">
     <w:name w:val="Heading 8"/>
-    <w:basedOn w:val="660"/>
-    <w:next w:val="660"/>
-    <w:link w:val="156"/>
+    <w:basedOn w:val="891"/>
+    <w:next w:val="891"/>
+    <w:link w:val="850"/>
     <w:uiPriority w:val="9"/>
     <w:unhideWhenUsed/>
     <w:qFormat/>
@@ -31107,11 +31452,11 @@
       <w:color w:val="272727" w:themeColor="text1" w:themeTint="D8"/>
     </w:rPr>
   </w:style>
-  <w:style w:type="paragraph" w:styleId="146">
+  <w:style w:type="paragraph" w:styleId="841">
     <w:name w:val="Heading 9"/>
-    <w:basedOn w:val="660"/>
-    <w:next w:val="660"/>
-    <w:link w:val="157"/>
+    <w:basedOn w:val="891"/>
+    <w:next w:val="891"/>
+    <w:link w:val="851"/>
     <w:uiPriority w:val="9"/>
     <w:unhideWhenUsed/>
     <w:qFormat/>
@@ -31130,7 +31475,7 @@
       <w:color w:val="272727" w:themeColor="text1" w:themeTint="D8"/>
     </w:rPr>
   </w:style>
-  <w:style w:type="character" w:styleId="147" w:default="1">
+  <w:style w:type="character" w:styleId="842" w:default="1">
     <w:name w:val="Default Paragraph Font"/>
     <w:uiPriority w:val="1"/>
     <w:semiHidden/>
@@ -31141,10 +31486,10 @@
       <w:ind/>
     </w:pPr>
   </w:style>
-  <w:style w:type="character" w:styleId="149">
+  <w:style w:type="character" w:styleId="843">
     <w:name w:val="Heading 1 Char"/>
-    <w:basedOn w:val="147"/>
-    <w:link w:val="138"/>
+    <w:basedOn w:val="842"/>
+    <w:link w:val="833"/>
     <w:uiPriority w:val="9"/>
     <w:pPr>
       <w:pBdr/>
@@ -31158,10 +31503,10 @@
       <w:szCs w:val="40"/>
     </w:rPr>
   </w:style>
-  <w:style w:type="character" w:styleId="150">
+  <w:style w:type="character" w:styleId="844">
     <w:name w:val="Heading 2 Char"/>
-    <w:basedOn w:val="147"/>
-    <w:link w:val="139"/>
+    <w:basedOn w:val="842"/>
+    <w:link w:val="834"/>
     <w:uiPriority w:val="9"/>
     <w:pPr>
       <w:pBdr/>
@@ -31175,10 +31520,10 @@
       <w:szCs w:val="32"/>
     </w:rPr>
   </w:style>
-  <w:style w:type="character" w:styleId="151">
+  <w:style w:type="character" w:styleId="845">
     <w:name w:val="Heading 3 Char"/>
-    <w:basedOn w:val="147"/>
-    <w:link w:val="140"/>
+    <w:basedOn w:val="842"/>
+    <w:link w:val="835"/>
     <w:uiPriority w:val="9"/>
     <w:pPr>
       <w:pBdr/>
@@ -31192,10 +31537,10 @@
       <w:szCs w:val="28"/>
     </w:rPr>
   </w:style>
-  <w:style w:type="character" w:styleId="152">
+  <w:style w:type="character" w:styleId="846">
     <w:name w:val="Heading 4 Char"/>
-    <w:basedOn w:val="147"/>
-    <w:link w:val="141"/>
+    <w:basedOn w:val="842"/>
+    <w:link w:val="836"/>
     <w:uiPriority w:val="9"/>
     <w:pPr>
       <w:pBdr/>
@@ -31209,10 +31554,10 @@
       <w:color w:val="0f4761" w:themeColor="accent1" w:themeShade="BF"/>
     </w:rPr>
   </w:style>
-  <w:style w:type="character" w:styleId="153">
+  <w:style w:type="character" w:styleId="847">
     <w:name w:val="Heading 5 Char"/>
-    <w:basedOn w:val="147"/>
-    <w:link w:val="142"/>
+    <w:basedOn w:val="842"/>
+    <w:link w:val="837"/>
     <w:uiPriority w:val="9"/>
     <w:pPr>
       <w:pBdr/>
@@ -31224,10 +31569,10 @@
       <w:color w:val="0f4761" w:themeColor="accent1" w:themeShade="BF"/>
     </w:rPr>
   </w:style>
-  <w:style w:type="character" w:styleId="154">
+  <w:style w:type="character" w:styleId="848">
     <w:name w:val="Heading 6 Char"/>
-    <w:basedOn w:val="147"/>
-    <w:link w:val="143"/>
+    <w:basedOn w:val="842"/>
+    <w:link w:val="838"/>
     <w:uiPriority w:val="9"/>
     <w:pPr>
       <w:pBdr/>
@@ -31241,10 +31586,10 @@
       <w:color w:val="595959" w:themeColor="text1" w:themeTint="A6"/>
     </w:rPr>
   </w:style>
-  <w:style w:type="character" w:styleId="155">
+  <w:style w:type="character" w:styleId="849">
     <w:name w:val="Heading 7 Char"/>
-    <w:basedOn w:val="147"/>
-    <w:link w:val="144"/>
+    <w:basedOn w:val="842"/>
+    <w:link w:val="839"/>
     <w:uiPriority w:val="9"/>
     <w:pPr>
       <w:pBdr/>
@@ -31256,10 +31601,10 @@
       <w:color w:val="595959" w:themeColor="text1" w:themeTint="A6"/>
     </w:rPr>
   </w:style>
-  <w:style w:type="character" w:styleId="156">
+  <w:style w:type="character" w:styleId="850">
     <w:name w:val="Heading 8 Char"/>
-    <w:basedOn w:val="147"/>
-    <w:link w:val="145"/>
+    <w:basedOn w:val="842"/>
+    <w:link w:val="840"/>
     <w:uiPriority w:val="9"/>
     <w:pPr>
       <w:pBdr/>
@@ -31273,10 +31618,10 @@
       <w:color w:val="272727" w:themeColor="text1" w:themeTint="D8"/>
     </w:rPr>
   </w:style>
-  <w:style w:type="character" w:styleId="157">
+  <w:style w:type="character" w:styleId="851">
     <w:name w:val="Heading 9 Char"/>
-    <w:basedOn w:val="147"/>
-    <w:link w:val="146"/>
+    <w:basedOn w:val="842"/>
+    <w:link w:val="841"/>
     <w:uiPriority w:val="9"/>
     <w:pPr>
       <w:pBdr/>
@@ -31290,11 +31635,11 @@
       <w:color w:val="272727" w:themeColor="text1" w:themeTint="D8"/>
     </w:rPr>
   </w:style>
-  <w:style w:type="paragraph" w:styleId="158">
+  <w:style w:type="paragraph" w:styleId="852">
     <w:name w:val="Title"/>
-    <w:basedOn w:val="660"/>
-    <w:next w:val="660"/>
-    <w:link w:val="159"/>
+    <w:basedOn w:val="891"/>
+    <w:next w:val="891"/>
+    <w:link w:val="853"/>
     <w:uiPriority w:val="10"/>
     <w:qFormat/>
     <w:pPr>
@@ -31310,10 +31655,10 @@
       <w:szCs w:val="56"/>
     </w:rPr>
   </w:style>
-  <w:style w:type="character" w:styleId="159">
+  <w:style w:type="character" w:styleId="853">
     <w:name w:val="Title Char"/>
-    <w:basedOn w:val="147"/>
-    <w:link w:val="158"/>
+    <w:basedOn w:val="842"/>
+    <w:link w:val="852"/>
     <w:uiPriority w:val="10"/>
     <w:pPr>
       <w:pBdr/>
@@ -31327,11 +31672,11 @@
       <w:szCs w:val="56"/>
     </w:rPr>
   </w:style>
-  <w:style w:type="paragraph" w:styleId="160">
+  <w:style w:type="paragraph" w:styleId="854">
     <w:name w:val="Subtitle"/>
-    <w:basedOn w:val="660"/>
-    <w:next w:val="660"/>
-    <w:link w:val="161"/>
+    <w:basedOn w:val="891"/>
+    <w:next w:val="891"/>
+    <w:link w:val="855"/>
     <w:uiPriority w:val="11"/>
     <w:qFormat/>
     <w:pPr>
@@ -31349,10 +31694,10 @@
       <w:szCs w:val="28"/>
     </w:rPr>
   </w:style>
-  <w:style w:type="character" w:styleId="161">
+  <w:style w:type="character" w:styleId="855">
     <w:name w:val="Subtitle Char"/>
-    <w:basedOn w:val="147"/>
-    <w:link w:val="160"/>
+    <w:basedOn w:val="842"/>
+    <w:link w:val="854"/>
     <w:uiPriority w:val="11"/>
     <w:pPr>
       <w:pBdr/>
@@ -31366,11 +31711,11 @@
       <w:szCs w:val="28"/>
     </w:rPr>
   </w:style>
-  <w:style w:type="paragraph" w:styleId="162">
+  <w:style w:type="paragraph" w:styleId="856">
     <w:name w:val="Quote"/>
-    <w:basedOn w:val="660"/>
-    <w:next w:val="660"/>
-    <w:link w:val="163"/>
+    <w:basedOn w:val="891"/>
+    <w:next w:val="891"/>
+    <w:link w:val="857"/>
     <w:uiPriority w:val="29"/>
     <w:qFormat/>
     <w:pPr>
@@ -31385,10 +31730,10 @@
       <w:color w:val="404040" w:themeColor="text1" w:themeTint="BF"/>
     </w:rPr>
   </w:style>
-  <w:style w:type="character" w:styleId="163">
+  <w:style w:type="character" w:styleId="857">
     <w:name w:val="Quote Char"/>
-    <w:basedOn w:val="147"/>
-    <w:link w:val="162"/>
+    <w:basedOn w:val="842"/>
+    <w:link w:val="856"/>
     <w:uiPriority w:val="29"/>
     <w:pPr>
       <w:pBdr/>
@@ -31401,9 +31746,9 @@
       <w:color w:val="404040" w:themeColor="text1" w:themeTint="BF"/>
     </w:rPr>
   </w:style>
-  <w:style w:type="character" w:styleId="165">
+  <w:style w:type="character" w:styleId="858">
     <w:name w:val="Intense Emphasis"/>
-    <w:basedOn w:val="147"/>
+    <w:basedOn w:val="842"/>
     <w:uiPriority w:val="21"/>
     <w:qFormat/>
     <w:pPr>
@@ -31417,11 +31762,11 @@
       <w:color w:val="0f4761" w:themeColor="accent1" w:themeShade="BF"/>
     </w:rPr>
   </w:style>
-  <w:style w:type="paragraph" w:styleId="166">
+  <w:style w:type="paragraph" w:styleId="859">
     <w:name w:val="Intense Quote"/>
-    <w:basedOn w:val="660"/>
-    <w:next w:val="660"/>
-    <w:link w:val="167"/>
+    <w:basedOn w:val="891"/>
+    <w:next w:val="891"/>
+    <w:link w:val="860"/>
     <w:uiPriority w:val="30"/>
     <w:qFormat/>
     <w:pPr>
@@ -31439,10 +31784,10 @@
       <w:color w:val="0f4761" w:themeColor="accent1" w:themeShade="BF"/>
     </w:rPr>
   </w:style>
-  <w:style w:type="character" w:styleId="167">
+  <w:style w:type="character" w:styleId="860">
     <w:name w:val="Intense Quote Char"/>
-    <w:basedOn w:val="147"/>
-    <w:link w:val="166"/>
+    <w:basedOn w:val="842"/>
+    <w:link w:val="859"/>
     <w:uiPriority w:val="30"/>
     <w:pPr>
       <w:pBdr/>
@@ -31455,9 +31800,9 @@
       <w:color w:val="0f4761" w:themeColor="accent1" w:themeShade="BF"/>
     </w:rPr>
   </w:style>
-  <w:style w:type="character" w:styleId="168">
+  <w:style w:type="character" w:styleId="861">
     <w:name w:val="Intense Reference"/>
-    <w:basedOn w:val="147"/>
+    <w:basedOn w:val="842"/>
     <w:uiPriority w:val="32"/>
     <w:qFormat/>
     <w:pPr>
@@ -31473,9 +31818,9 @@
       <w:spacing w:val="5"/>
     </w:rPr>
   </w:style>
-  <w:style w:type="character" w:styleId="170">
+  <w:style w:type="character" w:styleId="862">
     <w:name w:val="Subtle Emphasis"/>
-    <w:basedOn w:val="147"/>
+    <w:basedOn w:val="842"/>
     <w:uiPriority w:val="19"/>
     <w:qFormat/>
     <w:pPr>
@@ -31489,9 +31834,9 @@
       <w:color w:val="404040" w:themeColor="text1" w:themeTint="BF"/>
     </w:rPr>
   </w:style>
-  <w:style w:type="character" w:styleId="171">
+  <w:style w:type="character" w:styleId="863">
     <w:name w:val="Emphasis"/>
-    <w:basedOn w:val="147"/>
+    <w:basedOn w:val="842"/>
     <w:uiPriority w:val="20"/>
     <w:qFormat/>
     <w:pPr>
@@ -31504,9 +31849,9 @@
       <w:iCs/>
     </w:rPr>
   </w:style>
-  <w:style w:type="character" w:styleId="172">
+  <w:style w:type="character" w:styleId="864">
     <w:name w:val="Strong"/>
-    <w:basedOn w:val="147"/>
+    <w:basedOn w:val="842"/>
     <w:uiPriority w:val="22"/>
     <w:qFormat/>
     <w:pPr>
@@ -31519,9 +31864,9 @@
       <w:bCs/>
     </w:rPr>
   </w:style>
-  <w:style w:type="character" w:styleId="173">
+  <w:style w:type="character" w:styleId="865">
     <w:name w:val="Subtle Reference"/>
-    <w:basedOn w:val="147"/>
+    <w:basedOn w:val="842"/>
     <w:uiPriority w:val="31"/>
     <w:qFormat/>
     <w:pPr>
@@ -31534,9 +31879,9 @@
       <w:color w:val="5a5a5a" w:themeColor="text1" w:themeTint="A5"/>
     </w:rPr>
   </w:style>
-  <w:style w:type="character" w:styleId="174">
+  <w:style w:type="character" w:styleId="866">
     <w:name w:val="Book Title"/>
-    <w:basedOn w:val="147"/>
+    <w:basedOn w:val="842"/>
     <w:uiPriority w:val="33"/>
     <w:qFormat/>
     <w:pPr>
@@ -31552,10 +31897,10 @@
       <w:spacing w:val="5"/>
     </w:rPr>
   </w:style>
-  <w:style w:type="paragraph" w:styleId="175">
+  <w:style w:type="paragraph" w:styleId="867">
     <w:name w:val="Header"/>
-    <w:basedOn w:val="660"/>
-    <w:link w:val="176"/>
+    <w:basedOn w:val="891"/>
+    <w:link w:val="868"/>
     <w:uiPriority w:val="99"/>
     <w:unhideWhenUsed/>
     <w:pPr>
@@ -31568,10 +31913,10 @@
       <w:ind/>
     </w:pPr>
   </w:style>
-  <w:style w:type="character" w:styleId="176">
+  <w:style w:type="character" w:styleId="868">
     <w:name w:val="Header Char"/>
-    <w:basedOn w:val="147"/>
-    <w:link w:val="175"/>
+    <w:basedOn w:val="842"/>
+    <w:link w:val="867"/>
     <w:uiPriority w:val="99"/>
     <w:pPr>
       <w:pBdr/>
@@ -31579,10 +31924,10 @@
       <w:ind/>
     </w:pPr>
   </w:style>
-  <w:style w:type="paragraph" w:styleId="177">
+  <w:style w:type="paragraph" w:styleId="869">
     <w:name w:val="Footer"/>
-    <w:basedOn w:val="660"/>
-    <w:link w:val="178"/>
+    <w:basedOn w:val="891"/>
+    <w:link w:val="870"/>
     <w:uiPriority w:val="99"/>
     <w:unhideWhenUsed/>
     <w:pPr>
@@ -31595,10 +31940,10 @@
       <w:ind/>
     </w:pPr>
   </w:style>
-  <w:style w:type="character" w:styleId="178">
+  <w:style w:type="character" w:styleId="870">
     <w:name w:val="Footer Char"/>
-    <w:basedOn w:val="147"/>
-    <w:link w:val="177"/>
+    <w:basedOn w:val="842"/>
+    <w:link w:val="869"/>
     <w:uiPriority w:val="99"/>
     <w:pPr>
       <w:pBdr/>
@@ -31606,10 +31951,10 @@
       <w:ind/>
     </w:pPr>
   </w:style>
-  <w:style w:type="paragraph" w:styleId="179">
+  <w:style w:type="paragraph" w:styleId="871">
     <w:name w:val="Caption"/>
-    <w:basedOn w:val="660"/>
-    <w:next w:val="660"/>
+    <w:basedOn w:val="891"/>
+    <w:next w:val="891"/>
     <w:uiPriority w:val="35"/>
     <w:unhideWhenUsed/>
     <w:qFormat/>
@@ -31626,10 +31971,10 @@
       <w:szCs w:val="18"/>
     </w:rPr>
   </w:style>
-  <w:style w:type="paragraph" w:styleId="180">
+  <w:style w:type="paragraph" w:styleId="872">
     <w:name w:val="footnote text"/>
-    <w:basedOn w:val="660"/>
-    <w:link w:val="181"/>
+    <w:basedOn w:val="891"/>
+    <w:link w:val="873"/>
     <w:uiPriority w:val="99"/>
     <w:semiHidden/>
     <w:unhideWhenUsed/>
@@ -31643,10 +31988,10 @@
       <w:szCs w:val="20"/>
     </w:rPr>
   </w:style>
-  <w:style w:type="character" w:styleId="181">
+  <w:style w:type="character" w:styleId="873">
     <w:name w:val="Footnote Text Char"/>
-    <w:basedOn w:val="147"/>
-    <w:link w:val="180"/>
+    <w:basedOn w:val="842"/>
+    <w:link w:val="872"/>
     <w:uiPriority w:val="99"/>
     <w:semiHidden/>
     <w:pPr>
@@ -31659,9 +32004,9 @@
       <w:szCs w:val="20"/>
     </w:rPr>
   </w:style>
-  <w:style w:type="character" w:styleId="182">
+  <w:style w:type="character" w:styleId="874">
     <w:name w:val="footnote reference"/>
-    <w:basedOn w:val="147"/>
+    <w:basedOn w:val="842"/>
     <w:uiPriority w:val="99"/>
     <w:semiHidden/>
     <w:unhideWhenUsed/>
@@ -31674,10 +32019,10 @@
       <w:vertAlign w:val="superscript"/>
     </w:rPr>
   </w:style>
-  <w:style w:type="paragraph" w:styleId="183">
+  <w:style w:type="paragraph" w:styleId="875">
     <w:name w:val="endnote text"/>
-    <w:basedOn w:val="660"/>
-    <w:link w:val="184"/>
+    <w:basedOn w:val="891"/>
+    <w:link w:val="876"/>
     <w:uiPriority w:val="99"/>
     <w:semiHidden/>
     <w:unhideWhenUsed/>
@@ -31691,10 +32036,10 @@
       <w:szCs w:val="20"/>
     </w:rPr>
   </w:style>
-  <w:style w:type="character" w:styleId="184">
+  <w:style w:type="character" w:styleId="876">
     <w:name w:val="Endnote Text Char"/>
-    <w:basedOn w:val="147"/>
-    <w:link w:val="183"/>
+    <w:basedOn w:val="842"/>
+    <w:link w:val="875"/>
     <w:uiPriority w:val="99"/>
     <w:semiHidden/>
     <w:pPr>
@@ -31707,9 +32052,9 @@
       <w:szCs w:val="20"/>
     </w:rPr>
   </w:style>
-  <w:style w:type="character" w:styleId="185">
+  <w:style w:type="character" w:styleId="877">
     <w:name w:val="endnote reference"/>
-    <w:basedOn w:val="147"/>
+    <w:basedOn w:val="842"/>
     <w:uiPriority w:val="99"/>
     <w:semiHidden/>
     <w:unhideWhenUsed/>
@@ -31722,9 +32067,9 @@
       <w:vertAlign w:val="superscript"/>
     </w:rPr>
   </w:style>
-  <w:style w:type="character" w:styleId="186">
+  <w:style w:type="character" w:styleId="878">
     <w:name w:val="Hyperlink"/>
-    <w:basedOn w:val="147"/>
+    <w:basedOn w:val="842"/>
     <w:uiPriority w:val="99"/>
     <w:unhideWhenUsed/>
     <w:pPr>
@@ -31737,9 +32082,9 @@
       <w:u w:val="single"/>
     </w:rPr>
   </w:style>
-  <w:style w:type="character" w:styleId="187">
+  <w:style w:type="character" w:styleId="879">
     <w:name w:val="FollowedHyperlink"/>
-    <w:basedOn w:val="147"/>
+    <w:basedOn w:val="842"/>
     <w:uiPriority w:val="99"/>
     <w:semiHidden/>
     <w:unhideWhenUsed/>
@@ -31753,10 +32098,10 @@
       <w:u w:val="single"/>
     </w:rPr>
   </w:style>
-  <w:style w:type="paragraph" w:styleId="188">
+  <w:style w:type="paragraph" w:styleId="880">
     <w:name w:val="toc 1"/>
-    <w:basedOn w:val="660"/>
-    <w:next w:val="660"/>
+    <w:basedOn w:val="891"/>
+    <w:next w:val="891"/>
     <w:uiPriority w:val="39"/>
     <w:unhideWhenUsed/>
     <w:pPr>
@@ -31765,10 +32110,10 @@
       <w:ind/>
     </w:pPr>
   </w:style>
-  <w:style w:type="paragraph" w:styleId="189">
+  <w:style w:type="paragraph" w:styleId="881">
     <w:name w:val="toc 2"/>
-    <w:basedOn w:val="660"/>
-    <w:next w:val="660"/>
+    <w:basedOn w:val="891"/>
+    <w:next w:val="891"/>
     <w:uiPriority w:val="39"/>
     <w:unhideWhenUsed/>
     <w:pPr>
@@ -31777,10 +32122,10 @@
       <w:ind w:left="220"/>
     </w:pPr>
   </w:style>
-  <w:style w:type="paragraph" w:styleId="190">
+  <w:style w:type="paragraph" w:styleId="882">
     <w:name w:val="toc 3"/>
-    <w:basedOn w:val="660"/>
-    <w:next w:val="660"/>
+    <w:basedOn w:val="891"/>
+    <w:next w:val="891"/>
     <w:uiPriority w:val="39"/>
     <w:unhideWhenUsed/>
     <w:pPr>
@@ -31789,10 +32134,10 @@
       <w:ind w:left="440"/>
     </w:pPr>
   </w:style>
-  <w:style w:type="paragraph" w:styleId="191">
+  <w:style w:type="paragraph" w:styleId="883">
     <w:name w:val="toc 4"/>
-    <w:basedOn w:val="660"/>
-    <w:next w:val="660"/>
+    <w:basedOn w:val="891"/>
+    <w:next w:val="891"/>
     <w:uiPriority w:val="39"/>
     <w:unhideWhenUsed/>
     <w:pPr>
@@ -31801,10 +32146,10 @@
       <w:ind w:left="660"/>
     </w:pPr>
   </w:style>
-  <w:style w:type="paragraph" w:styleId="192">
+  <w:style w:type="paragraph" w:styleId="884">
     <w:name w:val="toc 5"/>
-    <w:basedOn w:val="660"/>
-    <w:next w:val="660"/>
+    <w:basedOn w:val="891"/>
+    <w:next w:val="891"/>
     <w:uiPriority w:val="39"/>
     <w:unhideWhenUsed/>
     <w:pPr>
@@ -31813,10 +32158,10 @@
       <w:ind w:left="880"/>
     </w:pPr>
   </w:style>
-  <w:style w:type="paragraph" w:styleId="193">
+  <w:style w:type="paragraph" w:styleId="885">
     <w:name w:val="toc 6"/>
-    <w:basedOn w:val="660"/>
-    <w:next w:val="660"/>
+    <w:basedOn w:val="891"/>
+    <w:next w:val="891"/>
     <w:uiPriority w:val="39"/>
     <w:unhideWhenUsed/>
     <w:pPr>
@@ -31825,10 +32170,10 @@
       <w:ind w:left="1100"/>
     </w:pPr>
   </w:style>
-  <w:style w:type="paragraph" w:styleId="194">
+  <w:style w:type="paragraph" w:styleId="886">
     <w:name w:val="toc 7"/>
-    <w:basedOn w:val="660"/>
-    <w:next w:val="660"/>
+    <w:basedOn w:val="891"/>
+    <w:next w:val="891"/>
     <w:uiPriority w:val="39"/>
     <w:unhideWhenUsed/>
     <w:pPr>
@@ -31837,10 +32182,10 @@
       <w:ind w:left="1320"/>
     </w:pPr>
   </w:style>
-  <w:style w:type="paragraph" w:styleId="195">
+  <w:style w:type="paragraph" w:styleId="887">
     <w:name w:val="toc 8"/>
-    <w:basedOn w:val="660"/>
-    <w:next w:val="660"/>
+    <w:basedOn w:val="891"/>
+    <w:next w:val="891"/>
     <w:uiPriority w:val="39"/>
     <w:unhideWhenUsed/>
     <w:pPr>
@@ -31849,10 +32194,10 @@
       <w:ind w:left="1540"/>
     </w:pPr>
   </w:style>
-  <w:style w:type="paragraph" w:styleId="196">
+  <w:style w:type="paragraph" w:styleId="888">
     <w:name w:val="toc 9"/>
-    <w:basedOn w:val="660"/>
-    <w:next w:val="660"/>
+    <w:basedOn w:val="891"/>
+    <w:next w:val="891"/>
     <w:uiPriority w:val="39"/>
     <w:unhideWhenUsed/>
     <w:pPr>
@@ -31861,7 +32206,7 @@
       <w:ind w:left="1760"/>
     </w:pPr>
   </w:style>
-  <w:style w:type="paragraph" w:styleId="206">
+  <w:style w:type="paragraph" w:styleId="889">
     <w:name w:val="TOC Heading"/>
     <w:uiPriority w:val="39"/>
     <w:unhideWhenUsed/>
@@ -31871,10 +32216,10 @@
       <w:ind/>
     </w:pPr>
   </w:style>
-  <w:style w:type="paragraph" w:styleId="207">
+  <w:style w:type="paragraph" w:styleId="890">
     <w:name w:val="table of figures"/>
-    <w:basedOn w:val="660"/>
-    <w:next w:val="660"/>
+    <w:basedOn w:val="891"/>
+    <w:next w:val="891"/>
     <w:uiPriority w:val="99"/>
     <w:unhideWhenUsed/>
     <w:pPr>
@@ -31883,7 +32228,7 @@
       <w:ind/>
     </w:pPr>
   </w:style>
-  <w:style w:type="paragraph" w:styleId="660" w:default="1">
+  <w:style w:type="paragraph" w:styleId="891" w:default="1">
     <w:name w:val="Normal"/>
     <w:qFormat/>
     <w:pPr>
@@ -31892,7 +32237,7 @@
       <w:ind/>
     </w:pPr>
   </w:style>
-  <w:style w:type="table" w:styleId="661" w:default="1">
+  <w:style w:type="table" w:styleId="892" w:default="1">
     <w:name w:val="Normal Table"/>
     <w:uiPriority w:val="99"/>
     <w:semiHidden/>
@@ -32085,7 +32430,7 @@
       </w:tcPr>
     </w:tblStylePr>
   </w:style>
-  <w:style w:type="numbering" w:styleId="662" w:default="1">
+  <w:style w:type="numbering" w:styleId="893" w:default="1">
     <w:name w:val="No List"/>
     <w:uiPriority w:val="99"/>
     <w:semiHidden/>
@@ -32096,9 +32441,9 @@
       <w:ind/>
     </w:pPr>
   </w:style>
-  <w:style w:type="paragraph" w:styleId="663">
+  <w:style w:type="paragraph" w:styleId="894">
     <w:name w:val="No Spacing"/>
-    <w:basedOn w:val="660"/>
+    <w:basedOn w:val="891"/>
     <w:uiPriority w:val="1"/>
     <w:qFormat/>
     <w:pPr>
@@ -32107,9 +32452,9 @@
       <w:ind/>
     </w:pPr>
   </w:style>
-  <w:style w:type="paragraph" w:styleId="664">
+  <w:style w:type="paragraph" w:styleId="895">
     <w:name w:val="List Paragraph"/>
-    <w:basedOn w:val="660"/>
+    <w:basedOn w:val="891"/>
     <w:uiPriority w:val="34"/>
     <w:qFormat/>
     <w:pPr>

</xml_diff>